<commit_message>
GOD MADE YOU BUT WHO MADE GOD?
</commit_message>
<xml_diff>
--- a/analyse/Analyse_Bi8a.docx
+++ b/analyse/Analyse_Bi8a.docx
@@ -185,8 +185,13 @@
               <w:pStyle w:val="Subtitle"/>
             </w:pPr>
             <w:r>
-              <w:t>Rick Beeloo</w:t>
-            </w:r>
+              <w:t xml:space="preserve">Rick </w:t>
+            </w:r>
+            <w:proofErr w:type="spellStart"/>
+            <w:r>
+              <w:t>Beeloo</w:t>
+            </w:r>
+            <w:proofErr w:type="spellEnd"/>
           </w:p>
         </w:tc>
       </w:tr>
@@ -309,6 +314,7 @@
           </wp:anchor>
         </w:drawing>
       </w:r>
+      <w:proofErr w:type="spellStart"/>
       <w:r>
         <w:t>C</w:t>
       </w:r>
@@ -316,7 +322,11 @@
         <w:t>oTex</w:t>
       </w:r>
       <w:r>
-        <w:t xml:space="preserve">Then </w:t>
+        <w:t>Then</w:t>
+      </w:r>
+      <w:proofErr w:type="spellEnd"/>
+      <w:r>
+        <w:t xml:space="preserve"> </w:t>
       </w:r>
       <w:r>
         <w:t xml:space="preserve"> </w:t>
@@ -324,7 +334,15 @@
     </w:p>
     <w:p>
       <w:r>
-        <w:t xml:space="preserve">Automatische PubMed analyse </w:t>
+        <w:t xml:space="preserve">Automatische </w:t>
+      </w:r>
+      <w:proofErr w:type="spellStart"/>
+      <w:r>
+        <w:t>PubMed</w:t>
+      </w:r>
+      <w:proofErr w:type="spellEnd"/>
+      <w:r>
+        <w:t xml:space="preserve"> analyse </w:t>
       </w:r>
       <w:r>
         <w:br w:type="page"/>
@@ -334,7 +352,7 @@
       <w:pPr>
         <w:pStyle w:val="Heading1"/>
       </w:pPr>
-      <w:bookmarkStart w:id="0" w:name="_Toc482303096"/>
+      <w:bookmarkStart w:id="0" w:name="_Toc482367670"/>
       <w:r>
         <w:lastRenderedPageBreak/>
         <w:t>Versiebeheer</w:t>
@@ -474,7 +492,23 @@
           </w:tcPr>
           <w:p>
             <w:r>
-              <w:t>Aanleiding + Doel v. App + UC_diagram + namen toegevoegd</w:t>
+              <w:t xml:space="preserve">Aanleiding + Doel v. </w:t>
+            </w:r>
+            <w:proofErr w:type="spellStart"/>
+            <w:r>
+              <w:t>App</w:t>
+            </w:r>
+            <w:proofErr w:type="spellEnd"/>
+            <w:r>
+              <w:t xml:space="preserve"> + </w:t>
+            </w:r>
+            <w:proofErr w:type="spellStart"/>
+            <w:r>
+              <w:t>UC_diagram</w:t>
+            </w:r>
+            <w:proofErr w:type="spellEnd"/>
+            <w:r>
+              <w:t xml:space="preserve"> + namen toegevoegd</w:t>
             </w:r>
           </w:p>
         </w:tc>
@@ -709,7 +743,7 @@
           <w:r>
             <w:fldChar w:fldCharType="separate"/>
           </w:r>
-          <w:hyperlink w:anchor="_Toc482303096" w:history="1">
+          <w:hyperlink w:anchor="_Toc482367670" w:history="1">
             <w:r>
               <w:rPr>
                 <w:rStyle w:val="Hyperlink"/>
@@ -736,7 +770,7 @@
                 <w:noProof/>
                 <w:webHidden/>
               </w:rPr>
-              <w:instrText xml:space="preserve"> PAGEREF _Toc482303096 \h </w:instrText>
+              <w:instrText xml:space="preserve"> PAGEREF _Toc482367670 \h </w:instrText>
             </w:r>
             <w:r>
               <w:rPr>
@@ -780,7 +814,7 @@
               <w:lang w:eastAsia="nl-NL"/>
             </w:rPr>
           </w:pPr>
-          <w:hyperlink w:anchor="_Toc482303097" w:history="1">
+          <w:hyperlink w:anchor="_Toc482367671" w:history="1">
             <w:r>
               <w:rPr>
                 <w:rStyle w:val="Hyperlink"/>
@@ -822,7 +856,7 @@
                 <w:noProof/>
                 <w:webHidden/>
               </w:rPr>
-              <w:instrText xml:space="preserve"> PAGEREF _Toc482303097 \h </w:instrText>
+              <w:instrText xml:space="preserve"> PAGEREF _Toc482367671 \h </w:instrText>
             </w:r>
             <w:r>
               <w:rPr>
@@ -865,7 +899,7 @@
               <w:lang w:eastAsia="nl-NL"/>
             </w:rPr>
           </w:pPr>
-          <w:hyperlink w:anchor="_Toc482303098" w:history="1">
+          <w:hyperlink w:anchor="_Toc482367672" w:history="1">
             <w:r>
               <w:rPr>
                 <w:rStyle w:val="Hyperlink"/>
@@ -892,7 +926,7 @@
                 <w:noProof/>
                 <w:webHidden/>
               </w:rPr>
-              <w:instrText xml:space="preserve"> PAGEREF _Toc482303098 \h </w:instrText>
+              <w:instrText xml:space="preserve"> PAGEREF _Toc482367672 \h </w:instrText>
             </w:r>
             <w:r>
               <w:rPr>
@@ -935,7 +969,7 @@
               <w:lang w:eastAsia="nl-NL"/>
             </w:rPr>
           </w:pPr>
-          <w:hyperlink w:anchor="_Toc482303099" w:history="1">
+          <w:hyperlink w:anchor="_Toc482367673" w:history="1">
             <w:r>
               <w:rPr>
                 <w:rStyle w:val="Hyperlink"/>
@@ -962,7 +996,7 @@
                 <w:noProof/>
                 <w:webHidden/>
               </w:rPr>
-              <w:instrText xml:space="preserve"> PAGEREF _Toc482303099 \h </w:instrText>
+              <w:instrText xml:space="preserve"> PAGEREF _Toc482367673 \h </w:instrText>
             </w:r>
             <w:r>
               <w:rPr>
@@ -1005,7 +1039,7 @@
               <w:lang w:eastAsia="nl-NL"/>
             </w:rPr>
           </w:pPr>
-          <w:hyperlink w:anchor="_Toc482303100" w:history="1">
+          <w:hyperlink w:anchor="_Toc482367674" w:history="1">
             <w:r>
               <w:rPr>
                 <w:rStyle w:val="Hyperlink"/>
@@ -1032,7 +1066,7 @@
                 <w:noProof/>
                 <w:webHidden/>
               </w:rPr>
-              <w:instrText xml:space="preserve"> PAGEREF _Toc482303100 \h </w:instrText>
+              <w:instrText xml:space="preserve"> PAGEREF _Toc482367674 \h </w:instrText>
             </w:r>
             <w:r>
               <w:rPr>
@@ -1075,7 +1109,7 @@
               <w:lang w:eastAsia="nl-NL"/>
             </w:rPr>
           </w:pPr>
-          <w:hyperlink w:anchor="_Toc482303101" w:history="1">
+          <w:hyperlink w:anchor="_Toc482367675" w:history="1">
             <w:r>
               <w:rPr>
                 <w:rStyle w:val="Hyperlink"/>
@@ -1102,7 +1136,7 @@
                 <w:noProof/>
                 <w:webHidden/>
               </w:rPr>
-              <w:instrText xml:space="preserve"> PAGEREF _Toc482303101 \h </w:instrText>
+              <w:instrText xml:space="preserve"> PAGEREF _Toc482367675 \h </w:instrText>
             </w:r>
             <w:r>
               <w:rPr>
@@ -1146,7 +1180,7 @@
               <w:lang w:eastAsia="nl-NL"/>
             </w:rPr>
           </w:pPr>
-          <w:hyperlink w:anchor="_Toc482303102" w:history="1">
+          <w:hyperlink w:anchor="_Toc482367676" w:history="1">
             <w:r>
               <w:rPr>
                 <w:rStyle w:val="Hyperlink"/>
@@ -1188,7 +1222,7 @@
                 <w:noProof/>
                 <w:webHidden/>
               </w:rPr>
-              <w:instrText xml:space="preserve"> PAGEREF _Toc482303102 \h </w:instrText>
+              <w:instrText xml:space="preserve"> PAGEREF _Toc482367676 \h </w:instrText>
             </w:r>
             <w:r>
               <w:rPr>
@@ -1231,7 +1265,7 @@
               <w:lang w:eastAsia="nl-NL"/>
             </w:rPr>
           </w:pPr>
-          <w:hyperlink w:anchor="_Toc482303103" w:history="1">
+          <w:hyperlink w:anchor="_Toc482367677" w:history="1">
             <w:r>
               <w:rPr>
                 <w:rStyle w:val="Hyperlink"/>
@@ -1258,7 +1292,7 @@
                 <w:noProof/>
                 <w:webHidden/>
               </w:rPr>
-              <w:instrText xml:space="preserve"> PAGEREF _Toc482303103 \h </w:instrText>
+              <w:instrText xml:space="preserve"> PAGEREF _Toc482367677 \h </w:instrText>
             </w:r>
             <w:r>
               <w:rPr>
@@ -1301,7 +1335,7 @@
               <w:lang w:eastAsia="nl-NL"/>
             </w:rPr>
           </w:pPr>
-          <w:hyperlink w:anchor="_Toc482303104" w:history="1">
+          <w:hyperlink w:anchor="_Toc482367678" w:history="1">
             <w:r>
               <w:rPr>
                 <w:rStyle w:val="Hyperlink"/>
@@ -1328,7 +1362,7 @@
                 <w:noProof/>
                 <w:webHidden/>
               </w:rPr>
-              <w:instrText xml:space="preserve"> PAGEREF _Toc482303104 \h </w:instrText>
+              <w:instrText xml:space="preserve"> PAGEREF _Toc482367678 \h </w:instrText>
             </w:r>
             <w:r>
               <w:rPr>
@@ -1371,7 +1405,7 @@
               <w:lang w:eastAsia="nl-NL"/>
             </w:rPr>
           </w:pPr>
-          <w:hyperlink w:anchor="_Toc482303105" w:history="1">
+          <w:hyperlink w:anchor="_Toc482367679" w:history="1">
             <w:r>
               <w:rPr>
                 <w:rStyle w:val="Hyperlink"/>
@@ -1398,7 +1432,7 @@
                 <w:noProof/>
                 <w:webHidden/>
               </w:rPr>
-              <w:instrText xml:space="preserve"> PAGEREF _Toc482303105 \h </w:instrText>
+              <w:instrText xml:space="preserve"> PAGEREF _Toc482367679 \h </w:instrText>
             </w:r>
             <w:r>
               <w:rPr>
@@ -1442,7 +1476,7 @@
               <w:lang w:eastAsia="nl-NL"/>
             </w:rPr>
           </w:pPr>
-          <w:hyperlink w:anchor="_Toc482303106" w:history="1">
+          <w:hyperlink w:anchor="_Toc482367680" w:history="1">
             <w:r>
               <w:rPr>
                 <w:rStyle w:val="Hyperlink"/>
@@ -1484,7 +1518,7 @@
                 <w:noProof/>
                 <w:webHidden/>
               </w:rPr>
-              <w:instrText xml:space="preserve"> PAGEREF _Toc482303106 \h </w:instrText>
+              <w:instrText xml:space="preserve"> PAGEREF _Toc482367680 \h </w:instrText>
             </w:r>
             <w:r>
               <w:rPr>
@@ -1527,7 +1561,7 @@
               <w:lang w:eastAsia="nl-NL"/>
             </w:rPr>
           </w:pPr>
-          <w:hyperlink w:anchor="_Toc482303107" w:history="1">
+          <w:hyperlink w:anchor="_Toc482367681" w:history="1">
             <w:r>
               <w:rPr>
                 <w:rStyle w:val="Hyperlink"/>
@@ -1554,7 +1588,7 @@
                 <w:noProof/>
                 <w:webHidden/>
               </w:rPr>
-              <w:instrText xml:space="preserve"> PAGEREF _Toc482303107 \h </w:instrText>
+              <w:instrText xml:space="preserve"> PAGEREF _Toc482367681 \h </w:instrText>
             </w:r>
             <w:r>
               <w:rPr>
@@ -1597,7 +1631,7 @@
               <w:lang w:eastAsia="nl-NL"/>
             </w:rPr>
           </w:pPr>
-          <w:hyperlink w:anchor="_Toc482303108" w:history="1">
+          <w:hyperlink w:anchor="_Toc482367682" w:history="1">
             <w:r>
               <w:rPr>
                 <w:rStyle w:val="Hyperlink"/>
@@ -1624,7 +1658,7 @@
                 <w:noProof/>
                 <w:webHidden/>
               </w:rPr>
-              <w:instrText xml:space="preserve"> PAGEREF _Toc482303108 \h </w:instrText>
+              <w:instrText xml:space="preserve"> PAGEREF _Toc482367682 \h </w:instrText>
             </w:r>
             <w:r>
               <w:rPr>
@@ -1667,7 +1701,7 @@
               <w:lang w:eastAsia="nl-NL"/>
             </w:rPr>
           </w:pPr>
-          <w:hyperlink w:anchor="_Toc482303109" w:history="1">
+          <w:hyperlink w:anchor="_Toc482367683" w:history="1">
             <w:r>
               <w:rPr>
                 <w:rStyle w:val="Hyperlink"/>
@@ -1694,7 +1728,7 @@
                 <w:noProof/>
                 <w:webHidden/>
               </w:rPr>
-              <w:instrText xml:space="preserve"> PAGEREF _Toc482303109 \h </w:instrText>
+              <w:instrText xml:space="preserve"> PAGEREF _Toc482367683 \h </w:instrText>
             </w:r>
             <w:r>
               <w:rPr>
@@ -1737,7 +1771,7 @@
               <w:lang w:eastAsia="nl-NL"/>
             </w:rPr>
           </w:pPr>
-          <w:hyperlink w:anchor="_Toc482303110" w:history="1">
+          <w:hyperlink w:anchor="_Toc482367684" w:history="1">
             <w:r>
               <w:rPr>
                 <w:rStyle w:val="Hyperlink"/>
@@ -1764,7 +1798,7 @@
                 <w:noProof/>
                 <w:webHidden/>
               </w:rPr>
-              <w:instrText xml:space="preserve"> PAGEREF _Toc482303110 \h </w:instrText>
+              <w:instrText xml:space="preserve"> PAGEREF _Toc482367684 \h </w:instrText>
             </w:r>
             <w:r>
               <w:rPr>
@@ -1807,7 +1841,7 @@
               <w:lang w:eastAsia="nl-NL"/>
             </w:rPr>
           </w:pPr>
-          <w:hyperlink w:anchor="_Toc482303111" w:history="1">
+          <w:hyperlink w:anchor="_Toc482367685" w:history="1">
             <w:r>
               <w:rPr>
                 <w:rStyle w:val="Hyperlink"/>
@@ -1834,7 +1868,7 @@
                 <w:noProof/>
                 <w:webHidden/>
               </w:rPr>
-              <w:instrText xml:space="preserve"> PAGEREF _Toc482303111 \h </w:instrText>
+              <w:instrText xml:space="preserve"> PAGEREF _Toc482367685 \h </w:instrText>
             </w:r>
             <w:r>
               <w:rPr>
@@ -1877,7 +1911,7 @@
               <w:lang w:eastAsia="nl-NL"/>
             </w:rPr>
           </w:pPr>
-          <w:hyperlink w:anchor="_Toc482303112" w:history="1">
+          <w:hyperlink w:anchor="_Toc482367686" w:history="1">
             <w:r>
               <w:rPr>
                 <w:rStyle w:val="Hyperlink"/>
@@ -1904,7 +1938,7 @@
                 <w:noProof/>
                 <w:webHidden/>
               </w:rPr>
-              <w:instrText xml:space="preserve"> PAGEREF _Toc482303112 \h </w:instrText>
+              <w:instrText xml:space="preserve"> PAGEREF _Toc482367686 \h </w:instrText>
             </w:r>
             <w:r>
               <w:rPr>
@@ -1947,7 +1981,7 @@
               <w:lang w:eastAsia="nl-NL"/>
             </w:rPr>
           </w:pPr>
-          <w:hyperlink w:anchor="_Toc482303113" w:history="1">
+          <w:hyperlink w:anchor="_Toc482367687" w:history="1">
             <w:r>
               <w:rPr>
                 <w:rStyle w:val="Hyperlink"/>
@@ -1974,7 +2008,7 @@
                 <w:noProof/>
                 <w:webHidden/>
               </w:rPr>
-              <w:instrText xml:space="preserve"> PAGEREF _Toc482303113 \h </w:instrText>
+              <w:instrText xml:space="preserve"> PAGEREF _Toc482367687 \h </w:instrText>
             </w:r>
             <w:r>
               <w:rPr>
@@ -2017,7 +2051,7 @@
               <w:lang w:eastAsia="nl-NL"/>
             </w:rPr>
           </w:pPr>
-          <w:hyperlink w:anchor="_Toc482303114" w:history="1">
+          <w:hyperlink w:anchor="_Toc482367688" w:history="1">
             <w:r>
               <w:rPr>
                 <w:rStyle w:val="Hyperlink"/>
@@ -2044,7 +2078,7 @@
                 <w:noProof/>
                 <w:webHidden/>
               </w:rPr>
-              <w:instrText xml:space="preserve"> PAGEREF _Toc482303114 \h </w:instrText>
+              <w:instrText xml:space="preserve"> PAGEREF _Toc482367688 \h </w:instrText>
             </w:r>
             <w:r>
               <w:rPr>
@@ -2088,7 +2122,7 @@
               <w:lang w:eastAsia="nl-NL"/>
             </w:rPr>
           </w:pPr>
-          <w:hyperlink w:anchor="_Toc482303115" w:history="1">
+          <w:hyperlink w:anchor="_Toc482367689" w:history="1">
             <w:r>
               <w:rPr>
                 <w:rStyle w:val="Hyperlink"/>
@@ -2130,7 +2164,7 @@
                 <w:noProof/>
                 <w:webHidden/>
               </w:rPr>
-              <w:instrText xml:space="preserve"> PAGEREF _Toc482303115 \h </w:instrText>
+              <w:instrText xml:space="preserve"> PAGEREF _Toc482367689 \h </w:instrText>
             </w:r>
             <w:r>
               <w:rPr>
@@ -2173,7 +2207,7 @@
               <w:lang w:eastAsia="nl-NL"/>
             </w:rPr>
           </w:pPr>
-          <w:hyperlink w:anchor="_Toc482303116" w:history="1">
+          <w:hyperlink w:anchor="_Toc482367690" w:history="1">
             <w:r>
               <w:rPr>
                 <w:rStyle w:val="Hyperlink"/>
@@ -2200,7 +2234,7 @@
                 <w:noProof/>
                 <w:webHidden/>
               </w:rPr>
-              <w:instrText xml:space="preserve"> PAGEREF _Toc482303116 \h </w:instrText>
+              <w:instrText xml:space="preserve"> PAGEREF _Toc482367690 \h </w:instrText>
             </w:r>
             <w:r>
               <w:rPr>
@@ -2243,7 +2277,7 @@
               <w:lang w:eastAsia="nl-NL"/>
             </w:rPr>
           </w:pPr>
-          <w:hyperlink w:anchor="_Toc482303117" w:history="1">
+          <w:hyperlink w:anchor="_Toc482367691" w:history="1">
             <w:r>
               <w:rPr>
                 <w:rStyle w:val="Hyperlink"/>
@@ -2270,7 +2304,7 @@
                 <w:noProof/>
                 <w:webHidden/>
               </w:rPr>
-              <w:instrText xml:space="preserve"> PAGEREF _Toc482303117 \h </w:instrText>
+              <w:instrText xml:space="preserve"> PAGEREF _Toc482367691 \h </w:instrText>
             </w:r>
             <w:r>
               <w:rPr>
@@ -2313,7 +2347,7 @@
               <w:lang w:eastAsia="nl-NL"/>
             </w:rPr>
           </w:pPr>
-          <w:hyperlink w:anchor="_Toc482303118" w:history="1">
+          <w:hyperlink w:anchor="_Toc482367692" w:history="1">
             <w:r>
               <w:rPr>
                 <w:rStyle w:val="Hyperlink"/>
@@ -2340,7 +2374,7 @@
                 <w:noProof/>
                 <w:webHidden/>
               </w:rPr>
-              <w:instrText xml:space="preserve"> PAGEREF _Toc482303118 \h </w:instrText>
+              <w:instrText xml:space="preserve"> PAGEREF _Toc482367692 \h </w:instrText>
             </w:r>
             <w:r>
               <w:rPr>
@@ -2384,7 +2418,7 @@
               <w:lang w:eastAsia="nl-NL"/>
             </w:rPr>
           </w:pPr>
-          <w:hyperlink w:anchor="_Toc482303119" w:history="1">
+          <w:hyperlink w:anchor="_Toc482367693" w:history="1">
             <w:r>
               <w:rPr>
                 <w:rStyle w:val="Hyperlink"/>
@@ -2426,7 +2460,7 @@
                 <w:noProof/>
                 <w:webHidden/>
               </w:rPr>
-              <w:instrText xml:space="preserve"> PAGEREF _Toc482303119 \h </w:instrText>
+              <w:instrText xml:space="preserve"> PAGEREF _Toc482367693 \h </w:instrText>
             </w:r>
             <w:r>
               <w:rPr>
@@ -2469,7 +2503,7 @@
               <w:lang w:eastAsia="nl-NL"/>
             </w:rPr>
           </w:pPr>
-          <w:hyperlink w:anchor="_Toc482303120" w:history="1">
+          <w:hyperlink w:anchor="_Toc482367694" w:history="1">
             <w:r>
               <w:rPr>
                 <w:rStyle w:val="Hyperlink"/>
@@ -2496,7 +2530,7 @@
                 <w:noProof/>
                 <w:webHidden/>
               </w:rPr>
-              <w:instrText xml:space="preserve"> PAGEREF _Toc482303120 \h </w:instrText>
+              <w:instrText xml:space="preserve"> PAGEREF _Toc482367694 \h </w:instrText>
             </w:r>
             <w:r>
               <w:rPr>
@@ -2539,12 +2573,82 @@
               <w:lang w:eastAsia="nl-NL"/>
             </w:rPr>
           </w:pPr>
-          <w:hyperlink w:anchor="_Toc482303121" w:history="1">
+          <w:hyperlink w:anchor="_Toc482367695" w:history="1">
             <w:r>
               <w:rPr>
                 <w:rStyle w:val="Hyperlink"/>
                 <w:noProof/>
               </w:rPr>
+              <w:t>Het doel van de systeemarchitectuur is de samenhang aan te geven tussen de applicatie en het opslag systeem dat deze applicatie gebruikt. Hierin hebben we tier 1 ( client tier), betrokken bij direct contant met de gebruiker en tier 2(server tier), betrokken bij het genereren en verwerken van data en tier 3(database tier) betrokken bij de opslagen van de data (genen, organismen, (stress) condities, PMID’s en links naar relevante artikelen).</w:t>
+            </w:r>
+            <w:r>
+              <w:rPr>
+                <w:noProof/>
+                <w:webHidden/>
+              </w:rPr>
+              <w:tab/>
+            </w:r>
+            <w:r>
+              <w:rPr>
+                <w:noProof/>
+                <w:webHidden/>
+              </w:rPr>
+              <w:fldChar w:fldCharType="begin"/>
+            </w:r>
+            <w:r>
+              <w:rPr>
+                <w:noProof/>
+                <w:webHidden/>
+              </w:rPr>
+              <w:instrText xml:space="preserve"> PAGEREF _Toc482367695 \h </w:instrText>
+            </w:r>
+            <w:r>
+              <w:rPr>
+                <w:noProof/>
+                <w:webHidden/>
+              </w:rPr>
+            </w:r>
+            <w:r>
+              <w:rPr>
+                <w:noProof/>
+                <w:webHidden/>
+              </w:rPr>
+              <w:fldChar w:fldCharType="separate"/>
+            </w:r>
+            <w:r>
+              <w:rPr>
+                <w:noProof/>
+                <w:webHidden/>
+              </w:rPr>
+              <w:t>12</w:t>
+            </w:r>
+            <w:r>
+              <w:rPr>
+                <w:noProof/>
+                <w:webHidden/>
+              </w:rPr>
+              <w:fldChar w:fldCharType="end"/>
+            </w:r>
+          </w:hyperlink>
+        </w:p>
+        <w:p>
+          <w:pPr>
+            <w:pStyle w:val="TOC2"/>
+            <w:tabs>
+              <w:tab w:val="right" w:leader="dot" w:pos="9350"/>
+            </w:tabs>
+            <w:rPr>
+              <w:rFonts w:eastAsiaTheme="minorEastAsia"/>
+              <w:noProof/>
+              <w:lang w:eastAsia="nl-NL"/>
+            </w:rPr>
+          </w:pPr>
+          <w:hyperlink w:anchor="_Toc482367696" w:history="1">
+            <w:r>
+              <w:rPr>
+                <w:rStyle w:val="Hyperlink"/>
+                <w:noProof/>
+              </w:rPr>
               <w:t>Tiers</w:t>
             </w:r>
             <w:r>
@@ -2566,7 +2670,7 @@
                 <w:noProof/>
                 <w:webHidden/>
               </w:rPr>
-              <w:instrText xml:space="preserve"> PAGEREF _Toc482303121 \h </w:instrText>
+              <w:instrText xml:space="preserve"> PAGEREF _Toc482367696 \h </w:instrText>
             </w:r>
             <w:r>
               <w:rPr>
@@ -2609,7 +2713,7 @@
               <w:lang w:eastAsia="nl-NL"/>
             </w:rPr>
           </w:pPr>
-          <w:hyperlink w:anchor="_Toc482303122" w:history="1">
+          <w:hyperlink w:anchor="_Toc482367697" w:history="1">
             <w:r>
               <w:rPr>
                 <w:rStyle w:val="Hyperlink"/>
@@ -2636,7 +2740,7 @@
                 <w:noProof/>
                 <w:webHidden/>
               </w:rPr>
-              <w:instrText xml:space="preserve"> PAGEREF _Toc482303122 \h </w:instrText>
+              <w:instrText xml:space="preserve"> PAGEREF _Toc482367697 \h </w:instrText>
             </w:r>
             <w:r>
               <w:rPr>
@@ -2679,13 +2783,13 @@
               <w:lang w:eastAsia="nl-NL"/>
             </w:rPr>
           </w:pPr>
-          <w:hyperlink w:anchor="_Toc482303123" w:history="1">
+          <w:hyperlink w:anchor="_Toc482367698" w:history="1">
             <w:r>
               <w:rPr>
                 <w:rStyle w:val="Hyperlink"/>
                 <w:noProof/>
               </w:rPr>
-              <w:t>Server tier</w:t>
+              <w:t>Logica tier</w:t>
             </w:r>
             <w:r>
               <w:rPr>
@@ -2706,7 +2810,7 @@
                 <w:noProof/>
                 <w:webHidden/>
               </w:rPr>
-              <w:instrText xml:space="preserve"> PAGEREF _Toc482303123 \h </w:instrText>
+              <w:instrText xml:space="preserve"> PAGEREF _Toc482367698 \h </w:instrText>
             </w:r>
             <w:r>
               <w:rPr>
@@ -2749,12 +2853,82 @@
               <w:lang w:eastAsia="nl-NL"/>
             </w:rPr>
           </w:pPr>
-          <w:hyperlink w:anchor="_Toc482303124" w:history="1">
+          <w:hyperlink w:anchor="_Toc482367699" w:history="1">
             <w:r>
               <w:rPr>
                 <w:rStyle w:val="Hyperlink"/>
                 <w:noProof/>
               </w:rPr>
+              <w:t>Database tier</w:t>
+            </w:r>
+            <w:r>
+              <w:rPr>
+                <w:noProof/>
+                <w:webHidden/>
+              </w:rPr>
+              <w:tab/>
+            </w:r>
+            <w:r>
+              <w:rPr>
+                <w:noProof/>
+                <w:webHidden/>
+              </w:rPr>
+              <w:fldChar w:fldCharType="begin"/>
+            </w:r>
+            <w:r>
+              <w:rPr>
+                <w:noProof/>
+                <w:webHidden/>
+              </w:rPr>
+              <w:instrText xml:space="preserve"> PAGEREF _Toc482367699 \h </w:instrText>
+            </w:r>
+            <w:r>
+              <w:rPr>
+                <w:noProof/>
+                <w:webHidden/>
+              </w:rPr>
+            </w:r>
+            <w:r>
+              <w:rPr>
+                <w:noProof/>
+                <w:webHidden/>
+              </w:rPr>
+              <w:fldChar w:fldCharType="separate"/>
+            </w:r>
+            <w:r>
+              <w:rPr>
+                <w:noProof/>
+                <w:webHidden/>
+              </w:rPr>
+              <w:t>13</w:t>
+            </w:r>
+            <w:r>
+              <w:rPr>
+                <w:noProof/>
+                <w:webHidden/>
+              </w:rPr>
+              <w:fldChar w:fldCharType="end"/>
+            </w:r>
+          </w:hyperlink>
+        </w:p>
+        <w:p>
+          <w:pPr>
+            <w:pStyle w:val="TOC3"/>
+            <w:tabs>
+              <w:tab w:val="right" w:leader="dot" w:pos="9350"/>
+            </w:tabs>
+            <w:rPr>
+              <w:rFonts w:eastAsiaTheme="minorEastAsia"/>
+              <w:noProof/>
+              <w:lang w:eastAsia="nl-NL"/>
+            </w:rPr>
+          </w:pPr>
+          <w:hyperlink w:anchor="_Toc482367700" w:history="1">
+            <w:r>
+              <w:rPr>
+                <w:rStyle w:val="Hyperlink"/>
+                <w:noProof/>
+              </w:rPr>
               <w:t>Samenhang</w:t>
             </w:r>
             <w:r>
@@ -2776,7 +2950,7 @@
                 <w:noProof/>
                 <w:webHidden/>
               </w:rPr>
-              <w:instrText xml:space="preserve"> PAGEREF _Toc482303124 \h </w:instrText>
+              <w:instrText xml:space="preserve"> PAGEREF _Toc482367700 \h </w:instrText>
             </w:r>
             <w:r>
               <w:rPr>
@@ -2796,7 +2970,7 @@
                 <w:noProof/>
                 <w:webHidden/>
               </w:rPr>
-              <w:t>12</w:t>
+              <w:t>13</w:t>
             </w:r>
             <w:r>
               <w:rPr>
@@ -2819,7 +2993,7 @@
               <w:lang w:eastAsia="nl-NL"/>
             </w:rPr>
           </w:pPr>
-          <w:hyperlink w:anchor="_Toc482303125" w:history="1">
+          <w:hyperlink w:anchor="_Toc482367701" w:history="1">
             <w:r>
               <w:rPr>
                 <w:rStyle w:val="Hyperlink"/>
@@ -2846,7 +3020,7 @@
                 <w:noProof/>
                 <w:webHidden/>
               </w:rPr>
-              <w:instrText xml:space="preserve"> PAGEREF _Toc482303125 \h </w:instrText>
+              <w:instrText xml:space="preserve"> PAGEREF _Toc482367701 \h </w:instrText>
             </w:r>
             <w:r>
               <w:rPr>
@@ -2890,7 +3064,7 @@
               <w:lang w:eastAsia="nl-NL"/>
             </w:rPr>
           </w:pPr>
-          <w:hyperlink w:anchor="_Toc482303126" w:history="1">
+          <w:hyperlink w:anchor="_Toc482367702" w:history="1">
             <w:r>
               <w:rPr>
                 <w:rStyle w:val="Hyperlink"/>
@@ -2932,7 +3106,7 @@
                 <w:noProof/>
                 <w:webHidden/>
               </w:rPr>
-              <w:instrText xml:space="preserve"> PAGEREF _Toc482303126 \h </w:instrText>
+              <w:instrText xml:space="preserve"> PAGEREF _Toc482367702 \h </w:instrText>
             </w:r>
             <w:r>
               <w:rPr>
@@ -2952,7 +3126,7 @@
                 <w:noProof/>
                 <w:webHidden/>
               </w:rPr>
-              <w:t>15</w:t>
+              <w:t>14</w:t>
             </w:r>
             <w:r>
               <w:rPr>
@@ -2975,7 +3149,7 @@
               <w:lang w:eastAsia="nl-NL"/>
             </w:rPr>
           </w:pPr>
-          <w:hyperlink w:anchor="_Toc482303127" w:history="1">
+          <w:hyperlink w:anchor="_Toc482367703" w:history="1">
             <w:r>
               <w:rPr>
                 <w:rStyle w:val="Hyperlink"/>
@@ -3002,7 +3176,7 @@
                 <w:noProof/>
                 <w:webHidden/>
               </w:rPr>
-              <w:instrText xml:space="preserve"> PAGEREF _Toc482303127 \h </w:instrText>
+              <w:instrText xml:space="preserve"> PAGEREF _Toc482367703 \h </w:instrText>
             </w:r>
             <w:r>
               <w:rPr>
@@ -3022,7 +3196,7 @@
                 <w:noProof/>
                 <w:webHidden/>
               </w:rPr>
-              <w:t>16</w:t>
+              <w:t>15</w:t>
             </w:r>
             <w:r>
               <w:rPr>
@@ -3040,7 +3214,6 @@
               <w:bCs/>
               <w:noProof/>
             </w:rPr>
-            <w:lastRenderedPageBreak/>
             <w:fldChar w:fldCharType="end"/>
           </w:r>
         </w:p>
@@ -3054,7 +3227,7 @@
           <w:numId w:val="9"/>
         </w:numPr>
       </w:pPr>
-      <w:bookmarkStart w:id="1" w:name="_Toc482303097"/>
+      <w:bookmarkStart w:id="1" w:name="_Toc482367671"/>
       <w:r>
         <w:t>Introductie</w:t>
       </w:r>
@@ -3065,7 +3238,7 @@
       <w:pPr>
         <w:pStyle w:val="Heading2"/>
       </w:pPr>
-      <w:bookmarkStart w:id="2" w:name="_Toc482303098"/>
+      <w:bookmarkStart w:id="2" w:name="_Toc482367672"/>
       <w:r>
         <w:t>Aanleiding</w:t>
       </w:r>
@@ -3081,7 +3254,35 @@
         <w:rPr>
           <w:b/>
         </w:rPr>
-        <w:t xml:space="preserve">Het handmatig analyseren van artikelen op specifieke termen kost veel tijd en gezien de hoeveelheid beschikbare data is dit proces haast onmogelijk. Anna Czerednik ondervond dit probleem ook waarna ze ons bioinformatici heeft benaderd om een oplossing hiervoor te vinden.  </w:t>
+        <w:t xml:space="preserve">Het handmatig analyseren van artikelen op specifieke termen kost veel tijd en gezien de hoeveelheid beschikbare data is dit proces haast onmogelijk. Anna </w:t>
+      </w:r>
+      <w:proofErr w:type="spellStart"/>
+      <w:r>
+        <w:rPr>
+          <w:b/>
+        </w:rPr>
+        <w:t>Czerednik</w:t>
+      </w:r>
+      <w:proofErr w:type="spellEnd"/>
+      <w:r>
+        <w:rPr>
+          <w:b/>
+        </w:rPr>
+        <w:t xml:space="preserve"> ondervond dit probleem ook waarna ze ons </w:t>
+      </w:r>
+      <w:proofErr w:type="spellStart"/>
+      <w:r>
+        <w:rPr>
+          <w:b/>
+        </w:rPr>
+        <w:t>bioinformatici</w:t>
+      </w:r>
+      <w:proofErr w:type="spellEnd"/>
+      <w:r>
+        <w:rPr>
+          <w:b/>
+        </w:rPr>
+        <w:t xml:space="preserve"> heeft benaderd om een oplossing hiervoor te vinden.  </w:t>
       </w:r>
     </w:p>
     <w:p>
@@ -3093,7 +3294,7 @@
       <w:pPr>
         <w:pStyle w:val="Heading2"/>
       </w:pPr>
-      <w:bookmarkStart w:id="3" w:name="_Toc482303099"/>
+      <w:bookmarkStart w:id="3" w:name="_Toc482367673"/>
       <w:r>
         <w:t>Doel van dit document</w:t>
       </w:r>
@@ -3106,7 +3307,15 @@
         </w:rPr>
       </w:pPr>
       <w:r>
-        <w:t>Dit document dient ter verduidelijking van de geplande applicatie en hoe het ontwerp van deze applicatie het biologische vraagstuk omzet naar een IT vraagstuk. In dit document zijn dus de eisen, use cases (met samenvattend diagram) en de systeemarchitectuur van de applicatie samengesteld. Deze informatie is bedoeld om enerzijds de gebruiker en opdrachtgever de geplande functionaliteit van de applicatie uit te leggen en anderzijds de programmeurs de gewenste functionaliteit te tonen.</w:t>
+        <w:t xml:space="preserve">Dit document dient ter verduidelijking van de geplande applicatie en hoe het ontwerp van deze applicatie het biologische vraagstuk omzet naar een IT vraagstuk. In dit document zijn dus de eisen, </w:t>
+      </w:r>
+      <w:proofErr w:type="spellStart"/>
+      <w:r>
+        <w:t>use</w:t>
+      </w:r>
+      <w:proofErr w:type="spellEnd"/>
+      <w:r>
+        <w:t xml:space="preserve"> cases (met samenvattend diagram) en de systeemarchitectuur van de applicatie samengesteld. Deze informatie is bedoeld om enerzijds de gebruiker en opdrachtgever de geplande functionaliteit van de applicatie uit te leggen en anderzijds de programmeurs de gewenste functionaliteit te tonen.</w:t>
       </w:r>
       <w:r>
         <w:br/>
@@ -3116,7 +3325,21 @@
         <w:rPr>
           <w:i/>
         </w:rPr>
-        <w:t>Praktisch UML, Jos Warmer &amp; Anneke Kleppe, Vijfde editie</w:t>
+        <w:t xml:space="preserve">Praktisch UML, Jos Warmer &amp; Anneke </w:t>
+      </w:r>
+      <w:proofErr w:type="spellStart"/>
+      <w:r>
+        <w:rPr>
+          <w:i/>
+        </w:rPr>
+        <w:t>Kleppe</w:t>
+      </w:r>
+      <w:proofErr w:type="spellEnd"/>
+      <w:r>
+        <w:rPr>
+          <w:i/>
+        </w:rPr>
+        <w:t>, Vijfde editie</w:t>
       </w:r>
       <w:r>
         <w:t>.</w:t>
@@ -3139,7 +3362,7 @@
       <w:pPr>
         <w:pStyle w:val="Heading2"/>
       </w:pPr>
-      <w:bookmarkStart w:id="4" w:name="_Toc482303100"/>
+      <w:bookmarkStart w:id="4" w:name="_Toc482367674"/>
       <w:r>
         <w:t>Doel van de applicatie</w:t>
       </w:r>
@@ -3197,8 +3420,30 @@
         <w:rPr>
           <w:b/>
         </w:rPr>
-        <w:t>et behulp van textmining in combinatie met database searches</w:t>
-      </w:r>
+        <w:t xml:space="preserve">et behulp van </w:t>
+      </w:r>
+      <w:proofErr w:type="spellStart"/>
+      <w:r>
+        <w:rPr>
+          <w:b/>
+        </w:rPr>
+        <w:t>textmining</w:t>
+      </w:r>
+      <w:proofErr w:type="spellEnd"/>
+      <w:r>
+        <w:rPr>
+          <w:b/>
+        </w:rPr>
+        <w:t xml:space="preserve"> in combinatie met database </w:t>
+      </w:r>
+      <w:proofErr w:type="spellStart"/>
+      <w:r>
+        <w:rPr>
+          <w:b/>
+        </w:rPr>
+        <w:t>searches</w:t>
+      </w:r>
+      <w:proofErr w:type="spellEnd"/>
       <w:r>
         <w:rPr>
           <w:b/>
@@ -3275,7 +3520,7 @@
       <w:pPr>
         <w:pStyle w:val="Heading2"/>
       </w:pPr>
-      <w:bookmarkStart w:id="5" w:name="_Toc482303101"/>
+      <w:bookmarkStart w:id="5" w:name="_Toc482367675"/>
       <w:r>
         <w:t>Doelgroep</w:t>
       </w:r>
@@ -3301,19 +3546,21 @@
         </w:numPr>
         <w:ind w:left="720"/>
       </w:pPr>
-      <w:bookmarkStart w:id="6" w:name="_Toc482303102"/>
+      <w:bookmarkStart w:id="6" w:name="_Toc482367676"/>
+      <w:proofErr w:type="spellStart"/>
       <w:r>
         <w:lastRenderedPageBreak/>
         <w:t>Requirements</w:t>
       </w:r>
       <w:bookmarkEnd w:id="6"/>
+      <w:proofErr w:type="spellEnd"/>
     </w:p>
     <w:p/>
     <w:p>
       <w:pPr>
         <w:pStyle w:val="Heading2"/>
       </w:pPr>
-      <w:bookmarkStart w:id="7" w:name="_Toc482303103"/>
+      <w:bookmarkStart w:id="7" w:name="_Toc482367677"/>
       <w:r>
         <w:t>Doel en focus</w:t>
       </w:r>
@@ -3331,7 +3578,7 @@
       <w:pPr>
         <w:pStyle w:val="Heading2"/>
       </w:pPr>
-      <w:bookmarkStart w:id="8" w:name="_Toc482303104"/>
+      <w:bookmarkStart w:id="8" w:name="_Toc482367678"/>
       <w:r>
         <w:t>Functionele eisen</w:t>
       </w:r>
@@ -3366,8 +3613,13 @@
             <w:tcW w:w="1093" w:type="dxa"/>
           </w:tcPr>
           <w:p>
-            <w:r>
-              <w:t>Use case koppeling</w:t>
+            <w:proofErr w:type="spellStart"/>
+            <w:r>
+              <w:t>Use</w:t>
+            </w:r>
+            <w:proofErr w:type="spellEnd"/>
+            <w:r>
+              <w:t xml:space="preserve"> case koppeling</w:t>
             </w:r>
           </w:p>
         </w:tc>
@@ -3687,7 +3939,15 @@
           </w:tcPr>
           <w:p>
             <w:r>
-              <w:t>De gevonden organismes, genen en stress omstandigheden worden voor de gebruiker getoond in een sunburst diagram.</w:t>
+              <w:t xml:space="preserve">De gevonden organismes, genen en stress omstandigheden worden voor de gebruiker getoond in een </w:t>
+            </w:r>
+            <w:proofErr w:type="spellStart"/>
+            <w:r>
+              <w:t>sunburst</w:t>
+            </w:r>
+            <w:proofErr w:type="spellEnd"/>
+            <w:r>
+              <w:t xml:space="preserve"> diagram.</w:t>
             </w:r>
           </w:p>
         </w:tc>
@@ -3786,10 +4046,7 @@
               <w:t>De overlap tussen de organismes, de eerder gevonden genen toebehorende aan deze organismes en de stress o</w:t>
             </w:r>
             <w:r>
-              <w:t>mstandigheden die deze genen beï</w:t>
-            </w:r>
-            <w:r>
-              <w:t>nvloeden</w:t>
+              <w:t>mstandigheden die deze genen beïnvloeden</w:t>
             </w:r>
             <w:r>
               <w:t xml:space="preserve"> w</w:t>
@@ -3797,12 +4054,14 @@
             <w:r>
               <w:t xml:space="preserve">orden ook gevisualiseerd in het </w:t>
             </w:r>
+            <w:proofErr w:type="spellStart"/>
             <w:r>
               <w:rPr>
                 <w:color w:val="000000" w:themeColor="text1"/>
               </w:rPr>
               <w:t>sunburst</w:t>
             </w:r>
+            <w:proofErr w:type="spellEnd"/>
             <w:r>
               <w:t xml:space="preserve"> </w:t>
             </w:r>
@@ -3867,13 +4126,7 @@
               <w:rPr>
                 <w:color w:val="000000" w:themeColor="text1"/>
               </w:rPr>
-              <w:t xml:space="preserve">(organisme, genen, condities en </w:t>
-            </w:r>
-            <w:r>
-              <w:rPr>
-                <w:color w:val="000000" w:themeColor="text1"/>
-              </w:rPr>
-              <w:t>de link naar relevante</w:t>
+              <w:t>(organisme, genen, condities en de link naar relevante</w:t>
             </w:r>
             <w:r>
               <w:rPr>
@@ -3991,7 +4244,15 @@
           </w:tcPr>
           <w:p>
             <w:r>
-              <w:t>De gebruiker kan voor een gegeven gen de applicatie bekende orthologen in andere organismes laten tonen.</w:t>
+              <w:t xml:space="preserve">De gebruiker kan voor een gegeven gen de applicatie bekende </w:t>
+            </w:r>
+            <w:proofErr w:type="spellStart"/>
+            <w:r>
+              <w:t>orthologen</w:t>
+            </w:r>
+            <w:proofErr w:type="spellEnd"/>
+            <w:r>
+              <w:t xml:space="preserve"> in andere organismes laten tonen.</w:t>
             </w:r>
           </w:p>
         </w:tc>
@@ -4090,7 +4351,15 @@
           </w:tcPr>
           <w:p>
             <w:r>
-              <w:t>De gebruiker kan zelf een custom omstandigheid meegeven waarna de applicatie bijbehorende organismes en genen zoekt en toont.</w:t>
+              <w:t xml:space="preserve">De gebruiker kan zelf een </w:t>
+            </w:r>
+            <w:proofErr w:type="spellStart"/>
+            <w:r>
+              <w:t>custom</w:t>
+            </w:r>
+            <w:proofErr w:type="spellEnd"/>
+            <w:r>
+              <w:t xml:space="preserve"> omstandigheid meegeven waarna de applicatie bijbehorende organismes en genen zoekt en toont.</w:t>
             </w:r>
           </w:p>
         </w:tc>
@@ -4218,7 +4487,7 @@
       <w:pPr>
         <w:pStyle w:val="Heading2"/>
       </w:pPr>
-      <w:bookmarkStart w:id="9" w:name="_Toc482303105"/>
+      <w:bookmarkStart w:id="9" w:name="_Toc482367679"/>
       <w:r>
         <w:t>Niet-functionele eisen</w:t>
       </w:r>
@@ -4253,8 +4522,13 @@
             <w:tcW w:w="1093" w:type="dxa"/>
           </w:tcPr>
           <w:p>
-            <w:r>
-              <w:t>Use case koppeling</w:t>
+            <w:proofErr w:type="spellStart"/>
+            <w:r>
+              <w:t>Use</w:t>
+            </w:r>
+            <w:proofErr w:type="spellEnd"/>
+            <w:r>
+              <w:t xml:space="preserve"> case koppeling</w:t>
             </w:r>
           </w:p>
         </w:tc>
@@ -4360,7 +4634,15 @@
           </w:tcPr>
           <w:p>
             <w:r>
-              <w:t>De applicatie doorzoekt PubMed artikelen met een big O van O(n).</w:t>
+              <w:t xml:space="preserve">De applicatie doorzoekt </w:t>
+            </w:r>
+            <w:proofErr w:type="spellStart"/>
+            <w:r>
+              <w:t>PubMed</w:t>
+            </w:r>
+            <w:proofErr w:type="spellEnd"/>
+            <w:r>
+              <w:t xml:space="preserve"> artikelen met een big O van O(n).</w:t>
             </w:r>
           </w:p>
         </w:tc>
@@ -4789,12 +5071,6 @@
         <w:ind w:left="360"/>
       </w:pPr>
     </w:p>
-    <w:p/>
-    <w:p/>
-    <w:p/>
-    <w:p/>
-    <w:p/>
-    <w:p/>
     <w:p/>
     <w:p/>
     <w:p>
@@ -4805,23 +5081,39 @@
           <w:numId w:val="1"/>
         </w:numPr>
       </w:pPr>
-      <w:bookmarkStart w:id="10" w:name="_Toc482303106"/>
-      <w:r>
-        <w:t>Use cases</w:t>
+      <w:bookmarkStart w:id="10" w:name="_Toc482367680"/>
+      <w:proofErr w:type="spellStart"/>
+      <w:r>
+        <w:lastRenderedPageBreak/>
+        <w:t>U</w:t>
+      </w:r>
+      <w:r>
+        <w:t>se</w:t>
+      </w:r>
+      <w:proofErr w:type="spellEnd"/>
+      <w:r>
+        <w:t xml:space="preserve"> cases</w:t>
       </w:r>
       <w:bookmarkEnd w:id="10"/>
     </w:p>
-    <w:p/>
     <w:p>
       <w:pPr>
         <w:pStyle w:val="Heading2"/>
       </w:pPr>
-      <w:bookmarkStart w:id="11" w:name="_Toc482303107"/>
+      <w:bookmarkStart w:id="11" w:name="_Toc482367681"/>
       <w:r>
         <w:t>Doel</w:t>
       </w:r>
       <w:r>
-        <w:t xml:space="preserve"> van use cases</w:t>
+        <w:t xml:space="preserve"> van </w:t>
+      </w:r>
+      <w:proofErr w:type="spellStart"/>
+      <w:r>
+        <w:t>use</w:t>
+      </w:r>
+      <w:proofErr w:type="spellEnd"/>
+      <w:r>
+        <w:t xml:space="preserve"> cases</w:t>
       </w:r>
       <w:bookmarkEnd w:id="11"/>
     </w:p>
@@ -4836,25 +5128,67 @@
         <w:rPr>
           <w:lang w:val="nl-NL"/>
         </w:rPr>
-        <w:t>Een use-case beschrijft de reeks interacties van de actor (gebruiker</w:t>
-      </w:r>
+        <w:t xml:space="preserve">Een </w:t>
+      </w:r>
+      <w:proofErr w:type="spellStart"/>
       <w:r>
         <w:rPr>
           <w:lang w:val="nl-NL"/>
         </w:rPr>
+        <w:t>use</w:t>
+      </w:r>
+      <w:proofErr w:type="spellEnd"/>
+      <w:r>
+        <w:rPr>
+          <w:lang w:val="nl-NL"/>
+        </w:rPr>
+        <w:t>-case beschrijft de reeks interacties van de actor (gebruiker</w:t>
+      </w:r>
+      <w:r>
+        <w:rPr>
+          <w:lang w:val="nl-NL"/>
+        </w:rPr>
         <w:t xml:space="preserve"> of beheerder</w:t>
       </w:r>
       <w:r>
         <w:rPr>
           <w:lang w:val="nl-NL"/>
         </w:rPr>
-        <w:t>) met de applicatie in vocabulaire leesbaar voor zowel de ontwikkelaar als de gebruiker. Deze use cases kunnen hierdoor uitstekend gebruikt worden als communicatiemiddel tussen de klant en de ontwikkelaars om zo de eisen van de klant te realiseren. Verder worden er ook variaties in de reeks van stappen weergegeven. Deze variaties kunnen alternatieve interacties zijn die uiteindelijk hetzelfde gewenste doel bereiken maar ook interacties die niet tot het gewenste resultaat leiden</w:t>
-      </w:r>
+        <w:t xml:space="preserve">) met de applicatie in vocabulaire leesbaar voor zowel de ontwikkelaar als de gebruiker. Deze </w:t>
+      </w:r>
+      <w:proofErr w:type="spellStart"/>
       <w:r>
         <w:rPr>
           <w:lang w:val="nl-NL"/>
         </w:rPr>
-        <w:t xml:space="preserve"> zoals exceptioneel gedrag. De use cases specificeren</w:t>
+        <w:t>use</w:t>
+      </w:r>
+      <w:proofErr w:type="spellEnd"/>
+      <w:r>
+        <w:rPr>
+          <w:lang w:val="nl-NL"/>
+        </w:rPr>
+        <w:t xml:space="preserve"> cases kunnen hierdoor uitstekend gebruikt worden als communicatiemiddel tussen de klant en de ontwikkelaars om zo de eisen van de klant te realiseren. Verder worden er ook variaties in de reeks van stappen weergegeven. Deze variaties kunnen alternatieve interacties zijn die uiteindelijk hetzelfde gewenste doel bereiken maar ook interacties die niet tot het gewenste resultaat leiden</w:t>
+      </w:r>
+      <w:r>
+        <w:rPr>
+          <w:lang w:val="nl-NL"/>
+        </w:rPr>
+        <w:t xml:space="preserve"> zoals exceptioneel gedrag. De </w:t>
+      </w:r>
+      <w:proofErr w:type="spellStart"/>
+      <w:r>
+        <w:rPr>
+          <w:lang w:val="nl-NL"/>
+        </w:rPr>
+        <w:t>use</w:t>
+      </w:r>
+      <w:proofErr w:type="spellEnd"/>
+      <w:r>
+        <w:rPr>
+          <w:lang w:val="nl-NL"/>
+        </w:rPr>
+        <w:t xml:space="preserve"> cases specificeren</w:t>
       </w:r>
       <w:r>
         <w:rPr>
@@ -4893,7 +5227,7 @@
       <w:pPr>
         <w:pStyle w:val="Heading2"/>
       </w:pPr>
-      <w:bookmarkStart w:id="12" w:name="_Toc482303108"/>
+      <w:bookmarkStart w:id="12" w:name="_Toc482367682"/>
       <w:r>
         <w:t>Actoren</w:t>
       </w:r>
@@ -4917,109 +5251,105 @@
         <w:rPr>
           <w:lang w:val="nl-NL"/>
         </w:rPr>
-        <w:t xml:space="preserve"> deze gebruikt de applicati</w:t>
+        <w:t xml:space="preserve"> deze gebruikt de applicatie om een overzichtelijke </w:t>
       </w:r>
       <w:r>
         <w:rPr>
           <w:lang w:val="nl-NL"/>
         </w:rPr>
-        <w:t xml:space="preserve">e om een overzichtelijke </w:t>
+        <w:t xml:space="preserve">weergave </w:t>
       </w:r>
       <w:r>
         <w:rPr>
           <w:lang w:val="nl-NL"/>
         </w:rPr>
-        <w:t xml:space="preserve">weergave </w:t>
+        <w:t xml:space="preserve">te krijgen van: </w:t>
       </w:r>
       <w:r>
         <w:rPr>
           <w:lang w:val="nl-NL"/>
         </w:rPr>
-        <w:t xml:space="preserve">te krijgen van: </w:t>
+        <w:t>de genen di</w:t>
       </w:r>
       <w:r>
         <w:rPr>
           <w:lang w:val="nl-NL"/>
         </w:rPr>
-        <w:t>de genen di</w:t>
+        <w:t xml:space="preserve">e invloed hebben op anthocyanen </w:t>
       </w:r>
       <w:r>
         <w:rPr>
           <w:lang w:val="nl-NL"/>
         </w:rPr>
-        <w:t xml:space="preserve">e invloed hebben op </w:t>
+        <w:t>productie, de organisme</w:t>
       </w:r>
       <w:r>
         <w:rPr>
           <w:lang w:val="nl-NL"/>
         </w:rPr>
+        <w:t>s</w:t>
+      </w:r>
+      <w:r>
+        <w:rPr>
+          <w:lang w:val="nl-NL"/>
+        </w:rPr>
+        <w:t xml:space="preserve"> </w:t>
+      </w:r>
+      <w:r>
+        <w:rPr>
+          <w:lang w:val="nl-NL"/>
+        </w:rPr>
+        <w:t xml:space="preserve">waarin deze genen aanwezig zijn, </w:t>
+      </w:r>
+      <w:r>
+        <w:rPr>
+          <w:lang w:val="nl-NL"/>
+        </w:rPr>
+        <w:t xml:space="preserve">de (stress) condities die </w:t>
+      </w:r>
+      <w:r>
+        <w:rPr>
+          <w:lang w:val="nl-NL"/>
+        </w:rPr>
         <w:t>anthocyanen</w:t>
       </w:r>
       <w:r>
         <w:rPr>
           <w:lang w:val="nl-NL"/>
         </w:rPr>
-        <w:t xml:space="preserve"> </w:t>
+        <w:t xml:space="preserve"> productie beïnvloeden</w:t>
       </w:r>
       <w:r>
         <w:rPr>
           <w:lang w:val="nl-NL"/>
         </w:rPr>
-        <w:t>productie, de organisme</w:t>
+        <w:t xml:space="preserve"> en relevante artikelen betreft deze onderwerpen</w:t>
       </w:r>
       <w:r>
         <w:rPr>
           <w:lang w:val="nl-NL"/>
         </w:rPr>
-        <w:t>s</w:t>
+        <w:t>. De gebruiker kan hiervoor kiezen uit verschillende diagrammen</w:t>
       </w:r>
       <w:r>
         <w:rPr>
           <w:lang w:val="nl-NL"/>
         </w:rPr>
-        <w:t xml:space="preserve"> </w:t>
-      </w:r>
+        <w:t xml:space="preserve"> (graaf, tree en </w:t>
+      </w:r>
+      <w:proofErr w:type="spellStart"/>
       <w:r>
         <w:rPr>
           <w:lang w:val="nl-NL"/>
         </w:rPr>
-        <w:t xml:space="preserve">waarin deze genen aanwezig zijn, </w:t>
-      </w:r>
+        <w:t>sunburst</w:t>
+      </w:r>
+      <w:proofErr w:type="spellEnd"/>
       <w:r>
         <w:rPr>
           <w:lang w:val="nl-NL"/>
         </w:rPr>
-        <w:t xml:space="preserve">de (stress) condities die </w:t>
-      </w:r>
-      <w:r>
-        <w:rPr>
-          <w:lang w:val="nl-NL"/>
-        </w:rPr>
-        <w:t>anthocyanen</w:t>
-      </w:r>
-      <w:r>
-        <w:rPr>
-          <w:lang w:val="nl-NL"/>
-        </w:rPr>
-        <w:t xml:space="preserve"> productie beïnvloeden</w:t>
-      </w:r>
-      <w:r>
-        <w:rPr>
-          <w:lang w:val="nl-NL"/>
-        </w:rPr>
-        <w:t xml:space="preserve"> en relevante artikelen betreft deze onderwerpen</w:t>
-      </w:r>
-      <w:r>
-        <w:rPr>
-          <w:lang w:val="nl-NL"/>
-        </w:rPr>
-        <w:t>. De gebruiker kan hiervoor kiezen uit verschillende diagrammen</w:t>
-      </w:r>
-      <w:r>
-        <w:rPr>
-          <w:lang w:val="nl-NL"/>
-        </w:rPr>
-        <w:t xml:space="preserve"> (graaf, tree en sunburst)</w:t>
+        <w:t>)</w:t>
       </w:r>
       <w:r>
         <w:rPr>
@@ -5091,9 +5421,14 @@
       <w:pPr>
         <w:pStyle w:val="Heading2"/>
       </w:pPr>
-      <w:bookmarkStart w:id="13" w:name="_Toc482303109"/>
-      <w:r>
-        <w:t xml:space="preserve">Use Case 01 - </w:t>
+      <w:bookmarkStart w:id="13" w:name="_Toc482367683"/>
+      <w:proofErr w:type="spellStart"/>
+      <w:r>
+        <w:t>Use</w:t>
+      </w:r>
+      <w:proofErr w:type="spellEnd"/>
+      <w:r>
+        <w:t xml:space="preserve"> Case 01 - </w:t>
       </w:r>
       <w:r>
         <w:t>Navigeren</w:t>
@@ -5316,11 +5651,16 @@
               <w:t xml:space="preserve"> Gebru</w:t>
             </w:r>
             <w:r>
-              <w:t>iker brows</w:t>
+              <w:t xml:space="preserve">iker </w:t>
+            </w:r>
+            <w:proofErr w:type="spellStart"/>
+            <w:r>
+              <w:t>brows</w:t>
             </w:r>
             <w:r>
               <w:t>ed</w:t>
             </w:r>
+            <w:proofErr w:type="spellEnd"/>
             <w:r>
               <w:t xml:space="preserve"> naar</w:t>
             </w:r>
@@ -5426,8 +5766,15 @@
           </w:p>
           <w:p>
             <w:r>
-              <w:lastRenderedPageBreak/>
-              <w:t>1b E2 De browser van de gebruiker reageert niet op request/response van applicatie.</w:t>
+              <w:t xml:space="preserve">1b E2 De browser van de gebruiker reageert niet op </w:t>
+            </w:r>
+            <w:proofErr w:type="spellStart"/>
+            <w:r>
+              <w:t>request</w:t>
+            </w:r>
+            <w:proofErr w:type="spellEnd"/>
+            <w:r>
+              <w:t>/response van applicatie.</w:t>
             </w:r>
           </w:p>
         </w:tc>
@@ -5439,7 +5786,6 @@
           </w:tcPr>
           <w:p>
             <w:r>
-              <w:lastRenderedPageBreak/>
               <w:t>Resultaat</w:t>
             </w:r>
           </w:p>
@@ -5470,13 +5816,20 @@
     <w:p/>
     <w:p/>
     <w:p/>
+    <w:p/>
     <w:p>
       <w:pPr>
         <w:pStyle w:val="Heading2"/>
       </w:pPr>
-      <w:bookmarkStart w:id="14" w:name="_Toc482303110"/>
-      <w:r>
-        <w:t>Use Case 02 – Visualisatie selectie</w:t>
+      <w:bookmarkStart w:id="14" w:name="_Toc482367684"/>
+      <w:proofErr w:type="spellStart"/>
+      <w:r>
+        <w:lastRenderedPageBreak/>
+        <w:t>Use</w:t>
+      </w:r>
+      <w:proofErr w:type="spellEnd"/>
+      <w:r>
+        <w:t xml:space="preserve"> Case 02 – Visualisatie selectie</w:t>
       </w:r>
       <w:bookmarkEnd w:id="14"/>
     </w:p>
@@ -5715,8 +6068,13 @@
             <w:r>
               <w:t xml:space="preserve"> </w:t>
             </w:r>
-            <w:r>
-              <w:t>dropdown menu</w:t>
+            <w:proofErr w:type="spellStart"/>
+            <w:r>
+              <w:t>dropdown</w:t>
+            </w:r>
+            <w:proofErr w:type="spellEnd"/>
+            <w:r>
+              <w:t xml:space="preserve"> menu</w:t>
             </w:r>
             <w:r>
               <w:t>.</w:t>
@@ -5730,7 +6088,15 @@
               <w:t xml:space="preserve">1b. </w:t>
             </w:r>
             <w:r>
-              <w:t xml:space="preserve">Applicatie toont de visualisatie opties: “sunburst”, “graaf” en “tree”. </w:t>
+              <w:t>Applicatie toont de visualisatie opties: “</w:t>
+            </w:r>
+            <w:proofErr w:type="spellStart"/>
+            <w:r>
+              <w:t>sunburst</w:t>
+            </w:r>
+            <w:proofErr w:type="spellEnd"/>
+            <w:r>
+              <w:t xml:space="preserve">”, “graaf” en “tree”. </w:t>
             </w:r>
           </w:p>
           <w:p>
@@ -5845,9 +6211,14 @@
       <w:pPr>
         <w:pStyle w:val="Heading2"/>
       </w:pPr>
-      <w:bookmarkStart w:id="15" w:name="_Toc482303111"/>
-      <w:r>
-        <w:t xml:space="preserve">Use Case 03 – </w:t>
+      <w:bookmarkStart w:id="15" w:name="_Toc482367685"/>
+      <w:proofErr w:type="spellStart"/>
+      <w:r>
+        <w:t>Use</w:t>
+      </w:r>
+      <w:proofErr w:type="spellEnd"/>
+      <w:r>
+        <w:t xml:space="preserve"> Case 03 – </w:t>
       </w:r>
       <w:r>
         <w:t>Detail weergaven</w:t>
@@ -6148,7 +6519,6 @@
           </w:tcPr>
           <w:p>
             <w:r>
-              <w:lastRenderedPageBreak/>
               <w:t>Excepties</w:t>
             </w:r>
           </w:p>
@@ -6214,9 +6584,14 @@
       <w:pPr>
         <w:pStyle w:val="Heading2"/>
       </w:pPr>
-      <w:bookmarkStart w:id="16" w:name="_Toc482303112"/>
-      <w:r>
-        <w:t xml:space="preserve">Use Case 04 – </w:t>
+      <w:bookmarkStart w:id="16" w:name="_Toc482367686"/>
+      <w:proofErr w:type="spellStart"/>
+      <w:r>
+        <w:t>Use</w:t>
+      </w:r>
+      <w:proofErr w:type="spellEnd"/>
+      <w:r>
+        <w:t xml:space="preserve"> Case 04 – </w:t>
       </w:r>
       <w:r>
         <w:t>Detail export</w:t>
@@ -6522,10 +6897,7 @@
               <w:t>op</w:t>
             </w:r>
             <w:r>
-              <w:t xml:space="preserve"> </w:t>
-            </w:r>
-            <w:r>
-              <w:t xml:space="preserve">(als tekst) </w:t>
+              <w:t xml:space="preserve"> (als tekst) </w:t>
             </w:r>
             <w:r>
               <w:t xml:space="preserve">in de opgeven map. </w:t>
@@ -6663,9 +7035,14 @@
       <w:pPr>
         <w:pStyle w:val="Heading2"/>
       </w:pPr>
-      <w:bookmarkStart w:id="17" w:name="_Toc482303113"/>
-      <w:r>
-        <w:t>Use Case 05 – Overlap selectie</w:t>
+      <w:bookmarkStart w:id="17" w:name="_Toc482367687"/>
+      <w:proofErr w:type="spellStart"/>
+      <w:r>
+        <w:t>Use</w:t>
+      </w:r>
+      <w:proofErr w:type="spellEnd"/>
+      <w:r>
+        <w:t xml:space="preserve"> Case 05 – Overlap selectie</w:t>
       </w:r>
       <w:bookmarkEnd w:id="17"/>
     </w:p>
@@ -6799,21 +7176,207 @@
           </w:tcPr>
           <w:p>
             <w:r>
+              <w:t>Korte beschrijving</w:t>
+            </w:r>
+          </w:p>
+        </w:tc>
+        <w:tc>
+          <w:tcPr>
+            <w:tcW w:w="5527" w:type="dxa"/>
+          </w:tcPr>
+          <w:p>
+            <w:r>
+              <w:t>Details uit diagram exporteren</w:t>
+            </w:r>
+            <w:r>
+              <w:t>.</w:t>
+            </w:r>
+          </w:p>
+        </w:tc>
+      </w:tr>
+      <w:tr>
+        <w:tc>
+          <w:tcPr>
+            <w:tcW w:w="3823" w:type="dxa"/>
+          </w:tcPr>
+          <w:p>
+            <w:r>
+              <w:t>Aannames</w:t>
+            </w:r>
+          </w:p>
+        </w:tc>
+        <w:tc>
+          <w:tcPr>
+            <w:tcW w:w="5527" w:type="dxa"/>
+          </w:tcPr>
+          <w:p>
+            <w:r>
+              <w:t>Server is online.</w:t>
+            </w:r>
+          </w:p>
+          <w:p>
+            <w:r>
+              <w:t>Gebruiker heeft toegang tot server.</w:t>
+            </w:r>
+          </w:p>
+          <w:p>
+            <w:r>
+              <w:t xml:space="preserve">Applicatie geeft een diagram weer. </w:t>
+            </w:r>
+          </w:p>
+        </w:tc>
+      </w:tr>
+      <w:tr>
+        <w:tc>
+          <w:tcPr>
+            <w:tcW w:w="3823" w:type="dxa"/>
+          </w:tcPr>
+          <w:p>
+            <w:r>
+              <w:t>Beschrijving</w:t>
+            </w:r>
+          </w:p>
+        </w:tc>
+        <w:tc>
+          <w:tcPr>
+            <w:tcW w:w="5527" w:type="dxa"/>
+          </w:tcPr>
+          <w:p>
+            <w:r>
+              <w:rPr>
+                <w:b/>
+              </w:rPr>
+              <w:t>1a.</w:t>
+            </w:r>
+            <w:r>
+              <w:t xml:space="preserve"> De gebruiker klikt op “verander</w:t>
+            </w:r>
+            <w:r>
+              <w:t xml:space="preserve"> getoonde</w:t>
+            </w:r>
+            <w:r>
+              <w:t xml:space="preserve"> overlap</w:t>
+            </w:r>
+            <w:r>
+              <w:t>.</w:t>
+            </w:r>
+            <w:r>
+              <w:t>”</w:t>
+            </w:r>
+          </w:p>
+          <w:p>
+            <w:r>
+              <w:rPr>
+                <w:b/>
+              </w:rPr>
+              <w:t>2a.</w:t>
+            </w:r>
+            <w:r>
+              <w:t xml:space="preserve"> De applicatie toont </w:t>
+            </w:r>
+            <w:r>
+              <w:t>drie dropdowns me</w:t>
+            </w:r>
+            <w:r>
+              <w:t xml:space="preserve">nu’s: condities, organismen en </w:t>
+            </w:r>
+            <w:r>
+              <w:t>genen</w:t>
+            </w:r>
+            <w:r>
+              <w:t>.</w:t>
+            </w:r>
+          </w:p>
+          <w:p>
+            <w:r>
+              <w:rPr>
+                <w:b/>
+              </w:rPr>
+              <w:t xml:space="preserve">2a. </w:t>
+            </w:r>
+            <w:r>
+              <w:t xml:space="preserve">De gebruiker selecteert </w:t>
+            </w:r>
+            <w:r>
+              <w:t>de gewenste overlap volgorde.</w:t>
+            </w:r>
+          </w:p>
+          <w:p>
+            <w:r>
+              <w:rPr>
+                <w:b/>
+              </w:rPr>
+              <w:t xml:space="preserve">2b. </w:t>
+            </w:r>
+            <w:r>
+              <w:t>De applicatie update</w:t>
+            </w:r>
+            <w:r>
+              <w:t>t</w:t>
+            </w:r>
+            <w:r>
+              <w:t xml:space="preserve"> de lay-out van het diagram</w:t>
+            </w:r>
+            <w:r>
+              <w:t>.</w:t>
+            </w:r>
+          </w:p>
+        </w:tc>
+      </w:tr>
+      <w:tr>
+        <w:tc>
+          <w:tcPr>
+            <w:tcW w:w="3823" w:type="dxa"/>
+          </w:tcPr>
+          <w:p>
+            <w:r>
+              <w:t>Alternatieve route</w:t>
+            </w:r>
+          </w:p>
+        </w:tc>
+        <w:tc>
+          <w:tcPr>
+            <w:tcW w:w="5527" w:type="dxa"/>
+          </w:tcPr>
+          <w:p>
+            <w:r>
+              <w:t>-</w:t>
+            </w:r>
+          </w:p>
+        </w:tc>
+      </w:tr>
+      <w:tr>
+        <w:tc>
+          <w:tcPr>
+            <w:tcW w:w="3823" w:type="dxa"/>
+          </w:tcPr>
+          <w:p>
+            <w:r>
+              <w:t>Excepties</w:t>
+            </w:r>
+          </w:p>
+        </w:tc>
+        <w:tc>
+          <w:tcPr>
+            <w:tcW w:w="5527" w:type="dxa"/>
+          </w:tcPr>
+          <w:p>
+            <w:r>
+              <w:t xml:space="preserve">2b E1 De gewenste lay-out is hetzelfde als de huidige </w:t>
+            </w:r>
+            <w:proofErr w:type="spellStart"/>
+            <w:r>
+              <w:t>lay</w:t>
+            </w:r>
+            <w:proofErr w:type="spellEnd"/>
+            <w:r>
+              <w:t xml:space="preserve">-  </w:t>
+            </w:r>
+          </w:p>
+          <w:p>
+            <w:r>
               <w:lastRenderedPageBreak/>
-              <w:t>Korte beschrijving</w:t>
-            </w:r>
-          </w:p>
-        </w:tc>
-        <w:tc>
-          <w:tcPr>
-            <w:tcW w:w="5527" w:type="dxa"/>
-          </w:tcPr>
-          <w:p>
-            <w:r>
-              <w:t>Details uit diagram exporteren</w:t>
-            </w:r>
-            <w:r>
-              <w:t>.</w:t>
+              <w:t xml:space="preserve">           out. </w:t>
             </w:r>
           </w:p>
         </w:tc>
@@ -6825,184 +7388,7 @@
           </w:tcPr>
           <w:p>
             <w:r>
-              <w:t>Aannames</w:t>
-            </w:r>
-          </w:p>
-        </w:tc>
-        <w:tc>
-          <w:tcPr>
-            <w:tcW w:w="5527" w:type="dxa"/>
-          </w:tcPr>
-          <w:p>
-            <w:r>
-              <w:t>Server is online.</w:t>
-            </w:r>
-          </w:p>
-          <w:p>
-            <w:r>
-              <w:t>Gebruiker heeft toegang tot server.</w:t>
-            </w:r>
-          </w:p>
-          <w:p>
-            <w:r>
-              <w:t xml:space="preserve">Applicatie geeft een diagram weer. </w:t>
-            </w:r>
-          </w:p>
-        </w:tc>
-      </w:tr>
-      <w:tr>
-        <w:tc>
-          <w:tcPr>
-            <w:tcW w:w="3823" w:type="dxa"/>
-          </w:tcPr>
-          <w:p>
-            <w:r>
-              <w:t>Beschrijving</w:t>
-            </w:r>
-          </w:p>
-        </w:tc>
-        <w:tc>
-          <w:tcPr>
-            <w:tcW w:w="5527" w:type="dxa"/>
-          </w:tcPr>
-          <w:p>
-            <w:r>
-              <w:rPr>
-                <w:b/>
-              </w:rPr>
-              <w:t>1a.</w:t>
-            </w:r>
-            <w:r>
-              <w:t xml:space="preserve"> De gebruiker klikt op “verander</w:t>
-            </w:r>
-            <w:r>
-              <w:t xml:space="preserve"> getoonde</w:t>
-            </w:r>
-            <w:r>
-              <w:t xml:space="preserve"> overlap</w:t>
-            </w:r>
-            <w:r>
-              <w:t>.</w:t>
-            </w:r>
-            <w:r>
-              <w:t>”</w:t>
-            </w:r>
-          </w:p>
-          <w:p>
-            <w:r>
-              <w:rPr>
-                <w:b/>
-              </w:rPr>
-              <w:t>2a.</w:t>
-            </w:r>
-            <w:r>
-              <w:t xml:space="preserve"> De applicatie toont </w:t>
-            </w:r>
-            <w:r>
-              <w:t>drie dropdowns me</w:t>
-            </w:r>
-            <w:r>
-              <w:t xml:space="preserve">nu’s: condities, organismen en </w:t>
-            </w:r>
-            <w:r>
-              <w:t>genen</w:t>
-            </w:r>
-            <w:r>
-              <w:t>.</w:t>
-            </w:r>
-          </w:p>
-          <w:p>
-            <w:r>
-              <w:rPr>
-                <w:b/>
-              </w:rPr>
-              <w:t xml:space="preserve">2a. </w:t>
-            </w:r>
-            <w:r>
-              <w:t xml:space="preserve">De gebruiker selecteert </w:t>
-            </w:r>
-            <w:r>
-              <w:t>de gewenste overlap volgorde.</w:t>
-            </w:r>
-          </w:p>
-          <w:p>
-            <w:r>
-              <w:rPr>
-                <w:b/>
-              </w:rPr>
-              <w:t xml:space="preserve">2b. </w:t>
-            </w:r>
-            <w:r>
-              <w:t>De applicatie update</w:t>
-            </w:r>
-            <w:r>
-              <w:t>t</w:t>
-            </w:r>
-            <w:r>
-              <w:t xml:space="preserve"> de lay-out van het diagram</w:t>
-            </w:r>
-            <w:r>
-              <w:t>.</w:t>
-            </w:r>
-          </w:p>
-        </w:tc>
-      </w:tr>
-      <w:tr>
-        <w:tc>
-          <w:tcPr>
-            <w:tcW w:w="3823" w:type="dxa"/>
-          </w:tcPr>
-          <w:p>
-            <w:r>
-              <w:t>Alternatieve route</w:t>
-            </w:r>
-          </w:p>
-        </w:tc>
-        <w:tc>
-          <w:tcPr>
-            <w:tcW w:w="5527" w:type="dxa"/>
-          </w:tcPr>
-          <w:p>
-            <w:r>
-              <w:t>-</w:t>
-            </w:r>
-          </w:p>
-        </w:tc>
-      </w:tr>
-      <w:tr>
-        <w:tc>
-          <w:tcPr>
-            <w:tcW w:w="3823" w:type="dxa"/>
-          </w:tcPr>
-          <w:p>
-            <w:r>
-              <w:t>Excepties</w:t>
-            </w:r>
-          </w:p>
-        </w:tc>
-        <w:tc>
-          <w:tcPr>
-            <w:tcW w:w="5527" w:type="dxa"/>
-          </w:tcPr>
-          <w:p>
-            <w:r>
-              <w:t xml:space="preserve">2b E1 De gewenste lay-out is hetzelfde als de huidige lay-  </w:t>
-            </w:r>
-          </w:p>
-          <w:p>
-            <w:r>
-              <w:t xml:space="preserve">           out. </w:t>
-            </w:r>
-          </w:p>
-        </w:tc>
-      </w:tr>
-      <w:tr>
-        <w:tc>
-          <w:tcPr>
-            <w:tcW w:w="3823" w:type="dxa"/>
-          </w:tcPr>
-          <w:p>
-            <w:r>
+              <w:lastRenderedPageBreak/>
               <w:t>Resultaat</w:t>
             </w:r>
           </w:p>
@@ -7027,15 +7413,14 @@
       <w:pPr>
         <w:pStyle w:val="Heading2"/>
       </w:pPr>
-      <w:bookmarkStart w:id="18" w:name="_Toc482303114"/>
-      <w:r>
-        <w:t xml:space="preserve">Use Case 06 </w:t>
-      </w:r>
-      <w:r>
-        <w:t xml:space="preserve">– </w:t>
-      </w:r>
-      <w:r>
-        <w:t>Data invoer</w:t>
+      <w:bookmarkStart w:id="18" w:name="_Toc482367688"/>
+      <w:proofErr w:type="spellStart"/>
+      <w:r>
+        <w:t>Use</w:t>
+      </w:r>
+      <w:proofErr w:type="spellEnd"/>
+      <w:r>
+        <w:t xml:space="preserve"> Case 06 – Data invoer</w:t>
       </w:r>
       <w:bookmarkEnd w:id="18"/>
     </w:p>
@@ -7313,7 +7698,15 @@
               <w:t>3a.</w:t>
             </w:r>
             <w:r>
-              <w:t xml:space="preserve"> De beheerder manipuleert data in de tabel en commit dit</w:t>
+              <w:t xml:space="preserve"> De beheerder manipuleert data in de tabel en </w:t>
+            </w:r>
+            <w:proofErr w:type="spellStart"/>
+            <w:r>
+              <w:t>commit</w:t>
+            </w:r>
+            <w:proofErr w:type="spellEnd"/>
+            <w:r>
+              <w:t xml:space="preserve"> dit</w:t>
             </w:r>
             <w:r>
               <w:t>.</w:t>
@@ -7370,21 +7763,10 @@
             <w:tcW w:w="5527" w:type="dxa"/>
           </w:tcPr>
           <w:p>
-            <w:pPr>
-              <w:rPr>
-                <w:lang w:val="en-US"/>
-              </w:rPr>
-            </w:pPr>
-            <w:r>
-              <w:rPr>
-                <w:lang w:val="en-US"/>
-              </w:rPr>
+            <w:r>
               <w:t>3a E1 De database crasht</w:t>
             </w:r>
             <w:r>
-              <w:rPr>
-                <w:lang w:val="en-US"/>
-              </w:rPr>
               <w:t>.</w:t>
             </w:r>
           </w:p>
@@ -7418,7 +7800,6 @@
         <w:br w:type="page"/>
       </w:r>
     </w:p>
-    <w:p/>
     <w:p>
       <w:pPr>
         <w:pStyle w:val="Heading1"/>
@@ -7427,9 +7808,15 @@
           <w:numId w:val="1"/>
         </w:numPr>
       </w:pPr>
-      <w:bookmarkStart w:id="19" w:name="_Toc482303115"/>
-      <w:r>
-        <w:t>Use case diagram</w:t>
+      <w:bookmarkStart w:id="19" w:name="_Toc482367689"/>
+      <w:proofErr w:type="spellStart"/>
+      <w:r>
+        <w:lastRenderedPageBreak/>
+        <w:t>Use</w:t>
+      </w:r>
+      <w:proofErr w:type="spellEnd"/>
+      <w:r>
+        <w:t xml:space="preserve"> case diagram</w:t>
       </w:r>
       <w:bookmarkEnd w:id="19"/>
     </w:p>
@@ -7438,15 +7825,39 @@
       <w:pPr>
         <w:pStyle w:val="Heading2"/>
       </w:pPr>
-      <w:bookmarkStart w:id="20" w:name="_Toc482303116"/>
-      <w:r>
-        <w:t>Doel van de use case diagram</w:t>
+      <w:bookmarkStart w:id="20" w:name="_Toc482367690"/>
+      <w:r>
+        <w:t xml:space="preserve">Doel van de </w:t>
+      </w:r>
+      <w:proofErr w:type="spellStart"/>
+      <w:r>
+        <w:t>use</w:t>
+      </w:r>
+      <w:proofErr w:type="spellEnd"/>
+      <w:r>
+        <w:t xml:space="preserve"> case diagram</w:t>
       </w:r>
       <w:bookmarkEnd w:id="20"/>
     </w:p>
     <w:p>
       <w:r>
-        <w:t>Het use case diagram geeft een grafisch overzicht van de mogelijke use cases die</w:t>
+        <w:t xml:space="preserve">Het </w:t>
+      </w:r>
+      <w:proofErr w:type="spellStart"/>
+      <w:r>
+        <w:t>use</w:t>
+      </w:r>
+      <w:proofErr w:type="spellEnd"/>
+      <w:r>
+        <w:t xml:space="preserve"> case diagram geeft een grafisch overzicht van de mogelijke </w:t>
+      </w:r>
+      <w:proofErr w:type="spellStart"/>
+      <w:r>
+        <w:t>use</w:t>
+      </w:r>
+      <w:proofErr w:type="spellEnd"/>
+      <w:r>
+        <w:t xml:space="preserve"> cases die</w:t>
       </w:r>
       <w:r>
         <w:t xml:space="preserve"> de actoren, in dit geval </w:t>
@@ -7471,7 +7882,7 @@
       <w:pPr>
         <w:pStyle w:val="Heading2"/>
       </w:pPr>
-      <w:bookmarkStart w:id="21" w:name="_Toc482303117"/>
+      <w:bookmarkStart w:id="21" w:name="_Toc482367691"/>
       <w:r>
         <w:t>Actoren</w:t>
       </w:r>
@@ -7484,7 +7895,6 @@
           <w:lang w:val="nl-NL"/>
         </w:rPr>
       </w:pPr>
-      <w:bookmarkStart w:id="22" w:name="_Toc482303118"/>
       <w:r>
         <w:rPr>
           <w:b/>
@@ -7496,37 +7906,21 @@
         <w:rPr>
           <w:lang w:val="nl-NL"/>
         </w:rPr>
-        <w:t xml:space="preserve"> deze gebruikt de applicati</w:t>
-      </w:r>
+        <w:t xml:space="preserve"> deze gebruikt de applicatie om een overzichtelijke weergave te krijgen van: de genen die invloed hebben op anthocyanen productie, de organismes waarin deze genen aanwezig zijn, de (stress) condities die anthocyanen productie beïnvloeden en relevante artikelen betreft deze onderwerpen. De gebruiker kan hiervoor kiezen uit verschillende diagrammen (graaf, tree en </w:t>
+      </w:r>
+      <w:proofErr w:type="spellStart"/>
       <w:r>
         <w:rPr>
           <w:lang w:val="nl-NL"/>
         </w:rPr>
-        <w:t xml:space="preserve">e om een overzichtelijke weergave te krijgen van: de genen die invloed hebben op </w:t>
-      </w:r>
+        <w:t>sunburst</w:t>
+      </w:r>
+      <w:proofErr w:type="spellEnd"/>
       <w:r>
         <w:rPr>
           <w:lang w:val="nl-NL"/>
         </w:rPr>
-        <w:t>anthocyanen</w:t>
-      </w:r>
-      <w:r>
-        <w:rPr>
-          <w:lang w:val="nl-NL"/>
-        </w:rPr>
-        <w:t xml:space="preserve"> productie, de organismes waarin deze genen aanwezig zijn, de (stress) condities die </w:t>
-      </w:r>
-      <w:r>
-        <w:rPr>
-          <w:lang w:val="nl-NL"/>
-        </w:rPr>
-        <w:t>anthocyanen</w:t>
-      </w:r>
-      <w:r>
-        <w:rPr>
-          <w:lang w:val="nl-NL"/>
-        </w:rPr>
-        <w:t xml:space="preserve"> productie beïnvloeden en relevante artikelen betreft deze onderwerpen. De gebruiker kan hiervoor kiezen uit verschillende diagrammen (graaf, tree en sunburst) en de resultaten eenvoudig exporteren.</w:t>
+        <w:t>) en de resultaten eenvoudig exporteren.</w:t>
       </w:r>
     </w:p>
     <w:p>
@@ -7554,8 +7948,14 @@
       <w:pPr>
         <w:pStyle w:val="Heading2"/>
       </w:pPr>
-      <w:r>
-        <w:t>Use case diagram</w:t>
+      <w:bookmarkStart w:id="22" w:name="_Toc482367692"/>
+      <w:proofErr w:type="spellStart"/>
+      <w:r>
+        <w:t>Use</w:t>
+      </w:r>
+      <w:proofErr w:type="spellEnd"/>
+      <w:r>
+        <w:t xml:space="preserve"> case diagram</w:t>
       </w:r>
       <w:bookmarkEnd w:id="22"/>
     </w:p>
@@ -7636,30 +8036,76 @@
       <w:r>
         <w:t xml:space="preserve"> </w:t>
       </w:r>
+      <w:proofErr w:type="spellStart"/>
+      <w:r>
+        <w:rPr>
+          <w:b/>
+        </w:rPr>
+        <w:t>use</w:t>
+      </w:r>
+      <w:proofErr w:type="spellEnd"/>
+      <w:r>
+        <w:rPr>
+          <w:b/>
+        </w:rPr>
+        <w:t xml:space="preserve"> case diagram.</w:t>
+      </w:r>
+      <w:r>
+        <w:t xml:space="preserve"> </w:t>
+      </w:r>
       <w:r>
         <w:t>In deze</w:t>
       </w:r>
       <w:r>
-        <w:t xml:space="preserve"> use case diagram zijn de verschillende acties gevisualiseerd die de gebruiker en beheerder kunnen uitvoeren. UC_01 is het navigeren naar de webpagina door de gebruiker. UC_02 is weergeven van het gewenste diagram op basis van </w:t>
+        <w:t xml:space="preserve"> </w:t>
+      </w:r>
+      <w:proofErr w:type="spellStart"/>
+      <w:r>
+        <w:t>use</w:t>
+      </w:r>
+      <w:proofErr w:type="spellEnd"/>
+      <w:r>
+        <w:t xml:space="preserve"> case diagram zijn de verschillende acties gevisualiseerd die de gebruiker en beheerder kunnen uitvoeren. UC_01 is het navigeren naar de webpagina door de gebruiker. UC_02 </w:t>
+      </w:r>
+      <w:r>
+        <w:t xml:space="preserve">is het veranderen van het soort diagram dat weergegeven moet worden. </w:t>
+      </w:r>
+      <w:r>
+        <w:t xml:space="preserve">UC_03 is </w:t>
+      </w:r>
+      <w:r>
+        <w:t>het verkrijgen van alle informatie van een specifiek item uit het diagram</w:t>
+      </w:r>
+      <w:r>
+        <w:t xml:space="preserve">. UC_04 </w:t>
+      </w:r>
+      <w:r>
+        <w:t>is het exporten van de informatie uit UC_03</w:t>
+      </w:r>
+      <w:r>
+        <w:t>.</w:t>
+      </w:r>
+      <w:r>
+        <w:t xml:space="preserve"> </w:t>
+      </w:r>
+      <w:r>
+        <w:t>UC_05</w:t>
+      </w:r>
+      <w:r>
+        <w:t xml:space="preserve"> kan worden gebruikt voor het veranderen van de overlap volgorde bijvoorbeeld </w:t>
       </w:r>
       <w:r>
         <w:lastRenderedPageBreak/>
-        <w:t xml:space="preserve">selectie. </w:t>
-      </w:r>
-      <w:r>
-        <w:t>UC_03 is het weergeven van een deel van de diagram. UC_04 kan deze details exporteren.</w:t>
-      </w:r>
-      <w:r>
-        <w:t xml:space="preserve"> </w:t>
-      </w:r>
-      <w:r>
-        <w:t>UC_05</w:t>
-      </w:r>
-      <w:r>
-        <w:t xml:space="preserve"> kan de geselecteerde data exporteren. UC_06 is om de </w:t>
-      </w:r>
-      <w:r>
-        <w:t>data bij te werken in de database.</w:t>
+        <w:t>van: conditie, organisme en genen naar organisme, conditie en genen.</w:t>
+      </w:r>
+      <w:r>
+        <w:t xml:space="preserve">. UC_06 </w:t>
+      </w:r>
+      <w:r>
+        <w:t>is voor de beheerder om de data in de database bi</w:t>
+      </w:r>
+      <w:r>
+        <w:t xml:space="preserve">j te werken. </w:t>
       </w:r>
     </w:p>
     <w:p/>
@@ -7671,7 +8117,7 @@
           <w:numId w:val="1"/>
         </w:numPr>
       </w:pPr>
-      <w:bookmarkStart w:id="23" w:name="_Toc482303119"/>
+      <w:bookmarkStart w:id="23" w:name="_Toc482367693"/>
       <w:r>
         <w:t>Systeema</w:t>
       </w:r>
@@ -7679,57 +8125,114 @@
         <w:t>rchitectuur</w:t>
       </w:r>
       <w:bookmarkEnd w:id="23"/>
+    </w:p>
+    <w:p>
+      <w:pPr>
+        <w:pStyle w:val="Heading2"/>
+      </w:pPr>
+      <w:bookmarkStart w:id="24" w:name="_Toc482367694"/>
+      <w:r>
+        <w:t>Doel van de systeemarchitectuur</w:t>
+      </w:r>
+      <w:bookmarkEnd w:id="24"/>
+    </w:p>
+    <w:p>
+      <w:pPr>
+        <w:pStyle w:val="Heading2"/>
+      </w:pPr>
+      <w:bookmarkStart w:id="25" w:name="_Toc482367695"/>
+      <w:r>
+        <w:rPr>
+          <w:rFonts w:asciiTheme="minorHAnsi" w:eastAsiaTheme="minorHAnsi" w:hAnsiTheme="minorHAnsi" w:cstheme="minorBidi"/>
+          <w:color w:val="auto"/>
+          <w:sz w:val="22"/>
+          <w:szCs w:val="22"/>
+        </w:rPr>
+        <w:t xml:space="preserve">Het doel van de systeemarchitectuur is de samenhang aan te geven tussen de applicatie en het opslag systeem dat deze applicatie gebruikt. Hierin hebben we tier 1 ( </w:t>
+      </w:r>
+      <w:proofErr w:type="spellStart"/>
+      <w:r>
+        <w:rPr>
+          <w:rFonts w:asciiTheme="minorHAnsi" w:eastAsiaTheme="minorHAnsi" w:hAnsiTheme="minorHAnsi" w:cstheme="minorBidi"/>
+          <w:color w:val="auto"/>
+          <w:sz w:val="22"/>
+          <w:szCs w:val="22"/>
+        </w:rPr>
+        <w:t>client</w:t>
+      </w:r>
+      <w:proofErr w:type="spellEnd"/>
+      <w:r>
+        <w:rPr>
+          <w:rFonts w:asciiTheme="minorHAnsi" w:eastAsiaTheme="minorHAnsi" w:hAnsiTheme="minorHAnsi" w:cstheme="minorBidi"/>
+          <w:color w:val="auto"/>
+          <w:sz w:val="22"/>
+          <w:szCs w:val="22"/>
+        </w:rPr>
+        <w:t xml:space="preserve"> tier), betrokken bij direct contant met de gebruiker en tier 2(server tier), betrokken </w:t>
+      </w:r>
+      <w:r>
+        <w:rPr>
+          <w:rFonts w:asciiTheme="minorHAnsi" w:eastAsiaTheme="minorHAnsi" w:hAnsiTheme="minorHAnsi" w:cstheme="minorBidi"/>
+          <w:color w:val="auto"/>
+          <w:sz w:val="22"/>
+          <w:szCs w:val="22"/>
+        </w:rPr>
+        <w:t xml:space="preserve">bij het genereren en verwerken van data en tier 3(database tier) betrokken bij de opslagen van de data (genen, organismen, (stress) condities, </w:t>
+      </w:r>
+      <w:proofErr w:type="spellStart"/>
+      <w:r>
+        <w:rPr>
+          <w:rFonts w:asciiTheme="minorHAnsi" w:eastAsiaTheme="minorHAnsi" w:hAnsiTheme="minorHAnsi" w:cstheme="minorBidi"/>
+          <w:color w:val="auto"/>
+          <w:sz w:val="22"/>
+          <w:szCs w:val="22"/>
+        </w:rPr>
+        <w:t>PMID’s</w:t>
+      </w:r>
+      <w:proofErr w:type="spellEnd"/>
+      <w:r>
+        <w:rPr>
+          <w:rFonts w:asciiTheme="minorHAnsi" w:eastAsiaTheme="minorHAnsi" w:hAnsiTheme="minorHAnsi" w:cstheme="minorBidi"/>
+          <w:color w:val="auto"/>
+          <w:sz w:val="22"/>
+          <w:szCs w:val="22"/>
+        </w:rPr>
+        <w:t xml:space="preserve"> en links naar relevante artikelen).</w:t>
+      </w:r>
+      <w:bookmarkEnd w:id="25"/>
+      <w:r>
+        <w:rPr>
+          <w:rFonts w:asciiTheme="minorHAnsi" w:eastAsiaTheme="minorHAnsi" w:hAnsiTheme="minorHAnsi" w:cstheme="minorBidi"/>
+          <w:color w:val="auto"/>
+          <w:sz w:val="22"/>
+          <w:szCs w:val="22"/>
+        </w:rPr>
+        <w:t xml:space="preserve"> </w:t>
+      </w:r>
     </w:p>
     <w:p/>
     <w:p>
       <w:pPr>
         <w:pStyle w:val="Heading2"/>
       </w:pPr>
-      <w:bookmarkStart w:id="24" w:name="_Toc482303120"/>
-      <w:r>
-        <w:t>Doel van de systeemarchitectuur</w:t>
-      </w:r>
-      <w:bookmarkEnd w:id="24"/>
-    </w:p>
-    <w:p>
-      <w:r>
-        <w:t xml:space="preserve">Het doel van de systeemarchitectuur is de samenhang aan te geven tussen de </w:t>
-      </w:r>
-      <w:r>
-        <w:t xml:space="preserve">client, de </w:t>
-      </w:r>
-      <w:r>
-        <w:t>applicatie en het opslag systeem dat deze applicatie gebruikt. Hierin hebben we tier 1 (client tier), betrokken bij direct contact met de gebruiker en tier 2 (server tier), deze vervult twee gescheiden functies. Ten eerste het ophalen van de data uit de database, het verwerken van deze data in een diagram (bijv. sunburst) en dan het retourneren van dit diagram naar de client. Ten tweede bevat de server tier een applicatie die de art</w:t>
-      </w:r>
-      <w:r>
-        <w:t>ikelen doorzoekt naar anthocyanen</w:t>
-      </w:r>
-      <w:r>
-        <w:t xml:space="preserve"> (voor meer details zie hieronder). </w:t>
-      </w:r>
-    </w:p>
-    <w:p>
-      <w:pPr>
-        <w:pStyle w:val="Heading2"/>
-      </w:pPr>
-      <w:bookmarkStart w:id="25" w:name="_Toc482303121"/>
+      <w:bookmarkStart w:id="26" w:name="_Toc482367696"/>
       <w:r>
         <w:t>Tiers</w:t>
-      </w:r>
-      <w:bookmarkEnd w:id="25"/>
-    </w:p>
-    <w:p>
-      <w:pPr>
-        <w:pStyle w:val="Heading3"/>
-      </w:pPr>
-      <w:bookmarkStart w:id="26" w:name="_Toc482303122"/>
-      <w:r>
-        <w:t>Client tier</w:t>
       </w:r>
       <w:bookmarkEnd w:id="26"/>
     </w:p>
     <w:p>
       <w:pPr>
+        <w:pStyle w:val="Heading3"/>
+      </w:pPr>
+      <w:bookmarkStart w:id="27" w:name="_Toc482367697"/>
+      <w:r>
+        <w:t>Client tier</w:t>
+      </w:r>
+      <w:bookmarkEnd w:id="27"/>
+    </w:p>
+    <w:p>
+      <w:pPr>
         <w:pStyle w:val="NoSpacing"/>
         <w:rPr>
           <w:lang w:val="nl-NL"/>
@@ -7739,7 +8242,47 @@
         <w:rPr>
           <w:lang w:val="nl-NL"/>
         </w:rPr>
-        <w:t>De client tier vorm de gebruikersinterface van het systeem, in dit geval de webpagina. De gebruiker toont direct interactie met deze webpagina en de resultaten van deze interacties worden ook hier weergegeven. Deze interacties bestaan uit:</w:t>
+        <w:t xml:space="preserve">De </w:t>
+      </w:r>
+      <w:proofErr w:type="spellStart"/>
+      <w:r>
+        <w:rPr>
+          <w:lang w:val="nl-NL"/>
+        </w:rPr>
+        <w:t>client</w:t>
+      </w:r>
+      <w:proofErr w:type="spellEnd"/>
+      <w:r>
+        <w:rPr>
+          <w:lang w:val="nl-NL"/>
+        </w:rPr>
+        <w:t xml:space="preserve"> tier vorm de gebruikersinterface van het systeem, in dit geval de webpagina. </w:t>
+      </w:r>
+      <w:r>
+        <w:rPr>
+          <w:lang w:val="nl-NL"/>
+        </w:rPr>
+        <w:t xml:space="preserve">Bij het </w:t>
+      </w:r>
+      <w:proofErr w:type="spellStart"/>
+      <w:r>
+        <w:rPr>
+          <w:lang w:val="nl-NL"/>
+        </w:rPr>
+        <w:t>initeel</w:t>
+      </w:r>
+      <w:proofErr w:type="spellEnd"/>
+      <w:r>
+        <w:rPr>
+          <w:lang w:val="nl-NL"/>
+        </w:rPr>
+        <w:t xml:space="preserve"> laden de webpagina is contact met de server vereist. Dit vanwege het feit dat de webpagina voor het genereren van het diagram de onderliggende structuur en data moet ophalen van de server. (zie “applicatie logica”). </w:t>
+      </w:r>
+      <w:r>
+        <w:rPr>
+          <w:lang w:val="nl-NL"/>
+        </w:rPr>
+        <w:t>Als de website eenmaal geladen is kan de gebruiken op verschillende manieren interactie met de webpagina vertonen:</w:t>
       </w:r>
     </w:p>
     <w:p>
@@ -7825,13 +8368,27 @@
         <w:rPr>
           <w:lang w:val="nl-NL"/>
         </w:rPr>
-        <w:t>Behalve het initieel laden van de webpagina (zie server tier) zullen alle acties van de gebruiker aan de client zijde worden afgehandeld. Dit heeft als grootte voordeel dat de pagina niet herladen hoeft te worden</w:t>
-      </w:r>
+        <w:t xml:space="preserve">Al deze interacties zullen aan de </w:t>
+      </w:r>
+      <w:proofErr w:type="spellStart"/>
       <w:r>
         <w:rPr>
           <w:lang w:val="nl-NL"/>
         </w:rPr>
-        <w:t xml:space="preserve">, wat relatief veel tijd bespaard. </w:t>
+        <w:t>client</w:t>
+      </w:r>
+      <w:proofErr w:type="spellEnd"/>
+      <w:r>
+        <w:rPr>
+          <w:lang w:val="nl-NL"/>
+        </w:rPr>
+        <w:t xml:space="preserve"> zijde worden afgehandeld. </w:t>
+      </w:r>
+      <w:r>
+        <w:rPr>
+          <w:lang w:val="nl-NL"/>
+        </w:rPr>
+        <w:t xml:space="preserve">Dit heeft als grote voordeel dat de pagina niet herladen hoeft te worden, wat relatief veel tijd bespaart. </w:t>
       </w:r>
     </w:p>
     <w:p>
@@ -7846,11 +8403,11 @@
       <w:pPr>
         <w:pStyle w:val="Heading3"/>
       </w:pPr>
-      <w:bookmarkStart w:id="27" w:name="_Toc482303123"/>
-      <w:r>
-        <w:t>Server tier</w:t>
-      </w:r>
-      <w:bookmarkEnd w:id="27"/>
+      <w:bookmarkStart w:id="28" w:name="_Toc482367698"/>
+      <w:r>
+        <w:t>Logica tier</w:t>
+      </w:r>
+      <w:bookmarkEnd w:id="28"/>
     </w:p>
     <w:p>
       <w:pPr>
@@ -7863,39 +8420,90 @@
         <w:rPr>
           <w:lang w:val="nl-NL"/>
         </w:rPr>
-        <w:t>D</w:t>
-      </w:r>
-      <w:r>
+        <w:t xml:space="preserve">Dit tier bevat twee applicaties: </w:t>
+      </w:r>
+    </w:p>
+    <w:p>
+      <w:pPr>
+        <w:pStyle w:val="NoSpacing"/>
+        <w:numPr>
+          <w:ilvl w:val="0"/>
+          <w:numId w:val="10"/>
+        </w:numPr>
         <w:rPr>
           <w:lang w:val="nl-NL"/>
         </w:rPr>
-        <w:t xml:space="preserve">it tier is </w:t>
-      </w:r>
+      </w:pPr>
       <w:r>
         <w:rPr>
           <w:lang w:val="nl-NL"/>
         </w:rPr>
-        <w:t xml:space="preserve">onder andere </w:t>
-      </w:r>
-      <w:r>
+        <w:t>Visualisatie</w:t>
+      </w:r>
+    </w:p>
+    <w:p>
+      <w:pPr>
+        <w:pStyle w:val="NoSpacing"/>
+        <w:numPr>
+          <w:ilvl w:val="0"/>
+          <w:numId w:val="10"/>
+        </w:numPr>
         <w:rPr>
           <w:lang w:val="nl-NL"/>
         </w:rPr>
-        <w:t xml:space="preserve">verantwoordelijk voor het genereren van de data (“applicatie logica” </w:t>
+      </w:pPr>
+      <w:r>
+        <w:rPr>
+          <w:lang w:val="nl-NL"/>
+        </w:rPr>
+        <w:t>Applicatie logica</w:t>
+      </w:r>
+    </w:p>
+    <w:p>
+      <w:pPr>
+        <w:pStyle w:val="NoSpacing"/>
+        <w:rPr>
+          <w:lang w:val="nl-NL"/>
+        </w:rPr>
+      </w:pPr>
+    </w:p>
+    <w:p>
+      <w:pPr>
+        <w:pStyle w:val="NoSpacing"/>
+        <w:rPr>
+          <w:lang w:val="nl-NL"/>
+        </w:rPr>
+      </w:pPr>
+      <w:r>
+        <w:rPr>
+          <w:lang w:val="nl-NL"/>
+        </w:rPr>
+        <w:t>De “</w:t>
       </w:r>
       <w:r>
         <w:rPr>
           <w:b/>
-          <w:i/>
           <w:lang w:val="nl-NL"/>
         </w:rPr>
-        <w:t>figuur 2</w:t>
+        <w:t>applicatie logica</w:t>
       </w:r>
       <w:r>
         <w:rPr>
           <w:lang w:val="nl-NL"/>
         </w:rPr>
-        <w:t xml:space="preserve">): </w:t>
+        <w:t xml:space="preserve">” is verantwoordelijk voor het </w:t>
+      </w:r>
+      <w:r>
+        <w:rPr>
+          <w:lang w:val="nl-NL"/>
+        </w:rPr>
+        <w:t>ophalen</w:t>
+      </w:r>
+      <w:r>
+        <w:rPr>
+          <w:lang w:val="nl-NL"/>
+        </w:rPr>
+        <w:t xml:space="preserve"> van de volgende data:</w:t>
       </w:r>
     </w:p>
     <w:p>
@@ -7963,11 +8571,19 @@
           <w:lang w:val="nl-NL"/>
         </w:rPr>
       </w:pPr>
+      <w:proofErr w:type="spellStart"/>
       <w:r>
         <w:rPr>
           <w:lang w:val="nl-NL"/>
         </w:rPr>
-        <w:t>PMID’s en links naar de artikelen waar deze informatie uit afkomstig is</w:t>
+        <w:t>PMID’s</w:t>
+      </w:r>
+      <w:proofErr w:type="spellEnd"/>
+      <w:r>
+        <w:rPr>
+          <w:lang w:val="nl-NL"/>
+        </w:rPr>
+        <w:t xml:space="preserve"> en links naar de artikelen waar deze informatie uit afkomstig is</w:t>
       </w:r>
     </w:p>
     <w:p>
@@ -7981,21 +8597,7 @@
         <w:rPr>
           <w:lang w:val="nl-NL"/>
         </w:rPr>
-        <w:t xml:space="preserve">Deze gevonden gegevens zullen worden opgeslagen in een database (“database server” </w:t>
-      </w:r>
-      <w:r>
-        <w:rPr>
-          <w:b/>
-          <w:i/>
-          <w:lang w:val="nl-NL"/>
-        </w:rPr>
-        <w:t>figuur 2</w:t>
-      </w:r>
-      <w:r>
-        <w:rPr>
-          <w:lang w:val="nl-NL"/>
-        </w:rPr>
-        <w:t xml:space="preserve">). </w:t>
+        <w:t>Deze gegevens zullen vervolgens worden opgeslagen in de database (zie “database tier”).</w:t>
       </w:r>
     </w:p>
     <w:p>
@@ -8005,93 +8607,184 @@
           <w:lang w:val="nl-NL"/>
         </w:rPr>
       </w:pPr>
-      <w:r>
-        <w:rPr>
-          <w:lang w:val="nl-NL"/>
-        </w:rPr>
-        <w:t xml:space="preserve">Anderzijds </w:t>
-      </w:r>
-      <w:r>
-        <w:rPr>
-          <w:lang w:val="nl-NL"/>
-        </w:rPr>
-        <w:t xml:space="preserve">vormt dit </w:t>
-      </w:r>
-      <w:r>
-        <w:rPr>
-          <w:lang w:val="nl-NL"/>
-        </w:rPr>
-        <w:t xml:space="preserve">tier een belangrijke koppeling tussen de server en de client zo wordt </w:t>
-      </w:r>
-      <w:r>
-        <w:rPr>
-          <w:lang w:val="nl-NL"/>
-        </w:rPr>
-        <w:t xml:space="preserve">gedurende het initieel laden van de webpagina </w:t>
-      </w:r>
-      <w:r>
-        <w:rPr>
-          <w:lang w:val="nl-NL"/>
-        </w:rPr>
-        <w:t xml:space="preserve">de data uit de database opgehaald en omgezet in de onderliggende structuur voor een diagram (“visualisatie” </w:t>
-      </w:r>
-      <w:r>
-        <w:rPr>
-          <w:b/>
-          <w:i/>
-          <w:lang w:val="nl-NL"/>
-        </w:rPr>
-        <w:t>figuur 2</w:t>
-      </w:r>
-      <w:r>
-        <w:rPr>
-          <w:lang w:val="nl-NL"/>
-        </w:rPr>
-        <w:t xml:space="preserve">). Deze structuur wordt vervolgens doorgegeven aan de client. </w:t>
-      </w:r>
     </w:p>
     <w:p>
       <w:pPr>
-        <w:pStyle w:val="Heading3"/>
-      </w:pPr>
+        <w:pStyle w:val="NoSpacing"/>
+        <w:rPr>
+          <w:lang w:val="nl-NL"/>
+        </w:rPr>
+      </w:pPr>
+      <w:r>
+        <w:rPr>
+          <w:lang w:val="nl-NL"/>
+        </w:rPr>
+        <w:t>De “</w:t>
+      </w:r>
+      <w:r>
+        <w:rPr>
+          <w:b/>
+          <w:lang w:val="nl-NL"/>
+        </w:rPr>
+        <w:t>visualisatie</w:t>
+      </w:r>
+      <w:r>
+        <w:rPr>
+          <w:lang w:val="nl-NL"/>
+        </w:rPr>
+        <w:t xml:space="preserve">” vormt de brug tussen de server en de </w:t>
+      </w:r>
+      <w:proofErr w:type="spellStart"/>
+      <w:r>
+        <w:rPr>
+          <w:lang w:val="nl-NL"/>
+        </w:rPr>
+        <w:t>client</w:t>
+      </w:r>
+      <w:proofErr w:type="spellEnd"/>
+      <w:r>
+        <w:rPr>
+          <w:lang w:val="nl-NL"/>
+        </w:rPr>
+        <w:t xml:space="preserve">. Zo wordt gedurende het initieel laden van de webpagina de data uit de database opgehaald en omgezet in </w:t>
+      </w:r>
+      <w:r>
+        <w:rPr>
+          <w:lang w:val="nl-NL"/>
+        </w:rPr>
+        <w:t xml:space="preserve">de onderliggende structuur voor een diagram (“visualisatie” figuur 2). Deze structuur wordt vervolgens doorgegeven aan de </w:t>
+      </w:r>
+      <w:proofErr w:type="spellStart"/>
+      <w:r>
+        <w:rPr>
+          <w:lang w:val="nl-NL"/>
+        </w:rPr>
+        <w:t>client</w:t>
+      </w:r>
+      <w:proofErr w:type="spellEnd"/>
+      <w:r>
+        <w:rPr>
+          <w:lang w:val="nl-NL"/>
+        </w:rPr>
+        <w:t>.</w:t>
+      </w:r>
     </w:p>
     <w:p>
       <w:pPr>
-        <w:pStyle w:val="Heading3"/>
-      </w:pPr>
-      <w:bookmarkStart w:id="28" w:name="_Toc482303124"/>
-      <w:r>
-        <w:t>Samenhang</w:t>
-      </w:r>
-      <w:bookmarkEnd w:id="28"/>
+        <w:pStyle w:val="NoSpacing"/>
+        <w:rPr>
+          <w:lang w:val="nl-NL"/>
+        </w:rPr>
+      </w:pPr>
     </w:p>
     <w:p>
-      <w:r>
-        <w:t xml:space="preserve">De server tier is verantwoordelijk voor het genereren van de data en het leveren van de onderliggende basis van het diagram. De client tier op zijn beurt is verantwoordelijk voor het aanpassen van dit basis diagram naar de wensen van de gebruiker.  </w:t>
-      </w:r>
-    </w:p>
-    <w:p>
-      <w:pPr>
-        <w:pStyle w:val="Heading2"/>
-      </w:pPr>
-      <w:bookmarkStart w:id="29" w:name="_Toc482303125"/>
-      <w:r>
-        <w:lastRenderedPageBreak/>
-        <w:t>Overzicht van het geheel</w:t>
+      <w:pPr>
+        <w:pStyle w:val="Heading3"/>
+      </w:pPr>
+      <w:bookmarkStart w:id="29" w:name="_Toc482367699"/>
+      <w:r>
+        <w:t>Database tier</w:t>
       </w:r>
       <w:bookmarkEnd w:id="29"/>
     </w:p>
     <w:p>
       <w:r>
+        <w:t xml:space="preserve">Dit tier is verantwoordelijk voor de opslag van de data afkomstig van de “applicatie logica” (zie </w:t>
+      </w:r>
+      <w:r>
+        <w:rPr>
+          <w:b/>
+          <w:i/>
+        </w:rPr>
+        <w:t>figuur 2</w:t>
+      </w:r>
+      <w:r>
+        <w:t xml:space="preserve">). </w:t>
+      </w:r>
+    </w:p>
+    <w:p>
+      <w:pPr>
+        <w:pStyle w:val="Heading3"/>
+      </w:pPr>
+      <w:bookmarkStart w:id="30" w:name="_Toc482367700"/>
+      <w:r>
+        <w:lastRenderedPageBreak/>
+        <w:t>Samenhang</w:t>
+      </w:r>
+      <w:bookmarkEnd w:id="30"/>
+    </w:p>
+    <w:p>
+      <w:r>
+        <w:t xml:space="preserve">De </w:t>
+      </w:r>
+      <w:r>
+        <w:t xml:space="preserve">“applicatie tier” </w:t>
+      </w:r>
+      <w:r>
+        <w:t>tier is verantwoordelijk voor het genereren van de data</w:t>
+      </w:r>
+      <w:r>
+        <w:t xml:space="preserve"> en het opslaan hiervan in de database (onderdeel van de “</w:t>
+      </w:r>
+      <w:proofErr w:type="spellStart"/>
+      <w:r>
+        <w:t>datbase</w:t>
+      </w:r>
+      <w:proofErr w:type="spellEnd"/>
+      <w:r>
+        <w:t xml:space="preserve"> tier”). </w:t>
+      </w:r>
+      <w:r>
+        <w:t xml:space="preserve"> </w:t>
+      </w:r>
+      <w:r>
+        <w:t>Verder levert de “applicatie tier” de basis van het diagram aan de “</w:t>
+      </w:r>
+      <w:proofErr w:type="spellStart"/>
+      <w:r>
+        <w:t>client</w:t>
+      </w:r>
+      <w:proofErr w:type="spellEnd"/>
+      <w:r>
+        <w:t xml:space="preserve"> tier” die op zijn beurt v</w:t>
+      </w:r>
+      <w:r>
+        <w:t xml:space="preserve">erantwoordelijk </w:t>
+      </w:r>
+      <w:r>
+        <w:t xml:space="preserve">is </w:t>
+      </w:r>
+      <w:r>
+        <w:t>voor het aanpassen van dit basis diagram na</w:t>
+      </w:r>
+      <w:r>
+        <w:t xml:space="preserve">ar de wensen van de gebruiker. </w:t>
+      </w:r>
+    </w:p>
+    <w:p>
+      <w:pPr>
+        <w:pStyle w:val="Heading2"/>
+      </w:pPr>
+      <w:bookmarkStart w:id="31" w:name="_Toc482367701"/>
+      <w:r>
+        <w:t>Overzicht van het geheel</w:t>
+      </w:r>
+      <w:bookmarkEnd w:id="31"/>
+    </w:p>
+    <w:p>
+      <w:pPr>
+        <w:keepNext/>
+      </w:pPr>
+      <w:r>
         <w:rPr>
           <w:noProof/>
           <w:lang w:eastAsia="nl-NL"/>
         </w:rPr>
         <w:drawing>
-          <wp:inline distT="0" distB="0" distL="0" distR="0" wp14:anchorId="67D3696E" wp14:editId="34808D15">
-            <wp:extent cx="5943600" cy="3632200"/>
-            <wp:effectExtent l="0" t="0" r="0" b="6350"/>
-            <wp:docPr id="4" name="Picture 4" descr="C:\Users\RICK\Downloads\Blank Diagram - Page 1 (7).png"/>
+          <wp:inline distT="0" distB="0" distL="0" distR="0" wp14:anchorId="336536D1" wp14:editId="4CF4B216">
+            <wp:extent cx="5942835" cy="3457575"/>
+            <wp:effectExtent l="0" t="0" r="0" b="0"/>
+            <wp:docPr id="6" name="Picture 6" descr="C:\Users\RICK\Downloads\Blank Diagram - Page 1 (9).png"/>
             <wp:cNvGraphicFramePr>
               <a:graphicFrameLocks xmlns:a="http://schemas.openxmlformats.org/drawingml/2006/main" noChangeAspect="1"/>
             </wp:cNvGraphicFramePr>
@@ -8099,12 +8792,12 @@
               <a:graphicData uri="http://schemas.openxmlformats.org/drawingml/2006/picture">
                 <pic:pic xmlns:pic="http://schemas.openxmlformats.org/drawingml/2006/picture">
                   <pic:nvPicPr>
-                    <pic:cNvPr id="0" name="Picture 2" descr="C:\Users\RICK\Downloads\Blank Diagram - Page 1 (7).png"/>
+                    <pic:cNvPr id="0" name="Picture 2" descr="C:\Users\RICK\Downloads\Blank Diagram - Page 1 (9).png"/>
                     <pic:cNvPicPr>
                       <a:picLocks noChangeAspect="1" noChangeArrowheads="1"/>
                     </pic:cNvPicPr>
                   </pic:nvPicPr>
-                  <pic:blipFill>
+                  <pic:blipFill rotWithShape="1">
                     <a:blip r:embed="rId10">
                       <a:extLst>
                         <a:ext uri="{28A0092B-C50C-407E-A947-70E740481C1C}">
@@ -8112,15 +8805,13 @@
                         </a:ext>
                       </a:extLst>
                     </a:blip>
-                    <a:srcRect/>
-                    <a:stretch>
-                      <a:fillRect/>
-                    </a:stretch>
+                    <a:srcRect b="4841"/>
+                    <a:stretch/>
                   </pic:blipFill>
                   <pic:spPr bwMode="auto">
                     <a:xfrm>
                       <a:off x="0" y="0"/>
-                      <a:ext cx="5943600" cy="3632200"/>
+                      <a:ext cx="5943600" cy="3458020"/>
                     </a:xfrm>
                     <a:prstGeom prst="rect">
                       <a:avLst/>
@@ -8129,6 +8820,11 @@
                     <a:ln>
                       <a:noFill/>
                     </a:ln>
+                    <a:extLst>
+                      <a:ext uri="{53640926-AAD7-44D8-BBD7-CCE9431645EC}">
+                        <a14:shadowObscured xmlns:a14="http://schemas.microsoft.com/office/drawing/2010/main"/>
+                      </a:ext>
+                    </a:extLst>
                   </pic:spPr>
                 </pic:pic>
               </a:graphicData>
@@ -8138,11 +8834,86 @@
       </w:r>
     </w:p>
     <w:p>
+      <w:pPr>
+        <w:pStyle w:val="Caption"/>
+        <w:rPr>
+          <w:b/>
+        </w:rPr>
+      </w:pPr>
+      <w:r>
+        <w:t xml:space="preserve">Figuur </w:t>
+      </w:r>
+      <w:r>
+        <w:fldChar w:fldCharType="begin"/>
+      </w:r>
+      <w:r>
+        <w:instrText xml:space="preserve"> SEQ Figuur \* ARABIC </w:instrText>
+      </w:r>
+      <w:r>
+        <w:fldChar w:fldCharType="separate"/>
+      </w:r>
+      <w:r>
+        <w:rPr>
+          <w:noProof/>
+        </w:rPr>
+        <w:t>2</w:t>
+      </w:r>
+      <w:r>
+        <w:fldChar w:fldCharType="end"/>
+      </w:r>
+      <w:r>
+        <w:t xml:space="preserve">, </w:t>
+      </w:r>
+      <w:r>
+        <w:rPr>
+          <w:b/>
+        </w:rPr>
+        <w:t xml:space="preserve">Systeemarchitectuur. </w:t>
+      </w:r>
+      <w:r>
+        <w:t xml:space="preserve"> Deze figuur laat de systeemarchitectuur zien van de applicatie. Er kunnen 3 </w:t>
+      </w:r>
+      <w:proofErr w:type="spellStart"/>
+      <w:r>
+        <w:t>tiers</w:t>
+      </w:r>
+      <w:proofErr w:type="spellEnd"/>
+      <w:r>
+        <w:t xml:space="preserve"> worden onderscheden: </w:t>
+      </w:r>
+      <w:proofErr w:type="spellStart"/>
+      <w:r>
+        <w:t>client</w:t>
+      </w:r>
+      <w:proofErr w:type="spellEnd"/>
+      <w:r>
+        <w:t xml:space="preserve">, logica en database. </w:t>
+      </w:r>
+      <w:r>
+        <w:t>De “applicatie tier” tier is verantwoordelijk voor het genereren van de data en het opslaan hiervan in de database (onderdeel van de “</w:t>
+      </w:r>
+      <w:proofErr w:type="spellStart"/>
+      <w:r>
+        <w:t>datbase</w:t>
+      </w:r>
+      <w:proofErr w:type="spellEnd"/>
+      <w:r>
+        <w:t xml:space="preserve"> tier”).  Verder levert de “applicatie tier” de basis van het diagram aan de “</w:t>
+      </w:r>
+      <w:proofErr w:type="spellStart"/>
+      <w:r>
+        <w:t>client</w:t>
+      </w:r>
+      <w:proofErr w:type="spellEnd"/>
+      <w:r>
+        <w:t xml:space="preserve"> tier” die op zijn beurt verantwoordelijk is voor het aanpassen van dit basis diagram naar de wensen van de gebruiker.</w:t>
+      </w:r>
+    </w:p>
+    <w:p>
       <w:r>
         <w:br w:type="page"/>
       </w:r>
     </w:p>
-    <w:p/>
     <w:p>
       <w:pPr>
         <w:pStyle w:val="Heading1"/>
@@ -8151,11 +8922,14 @@
           <w:numId w:val="1"/>
         </w:numPr>
       </w:pPr>
-      <w:bookmarkStart w:id="30" w:name="_Toc482303126"/>
-      <w:r>
+      <w:bookmarkStart w:id="32" w:name="_Toc482367702"/>
+      <w:bookmarkStart w:id="33" w:name="_GoBack"/>
+      <w:bookmarkEnd w:id="33"/>
+      <w:r>
+        <w:lastRenderedPageBreak/>
         <w:t>Begrippenlijst</w:t>
       </w:r>
-      <w:bookmarkEnd w:id="30"/>
+      <w:bookmarkEnd w:id="32"/>
     </w:p>
     <w:tbl>
       <w:tblPr>
@@ -8246,7 +9020,15 @@
           </w:tcPr>
           <w:p>
             <w:r>
-              <w:t>Een tier verwijst naar de basis van een applicatie. Voorbeelden zijn client tier en server tier.</w:t>
+              <w:t xml:space="preserve">Een tier verwijst naar de basis van een applicatie. Voorbeelden zijn </w:t>
+            </w:r>
+            <w:proofErr w:type="spellStart"/>
+            <w:r>
+              <w:t>client</w:t>
+            </w:r>
+            <w:proofErr w:type="spellEnd"/>
+            <w:r>
+              <w:t xml:space="preserve"> tier en server tier.</w:t>
             </w:r>
           </w:p>
         </w:tc>
@@ -8268,10 +9050,23 @@
           </w:tcPr>
           <w:p>
             <w:r>
-              <w:t>National Center for Biotechnology Information</w:t>
-            </w:r>
-            <w:r>
-              <w:t>, beheert onder andere e</w:t>
+              <w:t xml:space="preserve">National Center </w:t>
+            </w:r>
+            <w:proofErr w:type="spellStart"/>
+            <w:r>
+              <w:t>for</w:t>
+            </w:r>
+            <w:proofErr w:type="spellEnd"/>
+            <w:r>
+              <w:t xml:space="preserve"> </w:t>
+            </w:r>
+            <w:proofErr w:type="spellStart"/>
+            <w:r>
+              <w:t>Biotechnology</w:t>
+            </w:r>
+            <w:proofErr w:type="spellEnd"/>
+            <w:r>
+              <w:t xml:space="preserve"> Information, beheert onder andere e</w:t>
             </w:r>
             <w:r>
               <w:t>en database die weer bestaat uit een verzameling van andere database</w:t>
@@ -8280,7 +9075,23 @@
               <w:t>s</w:t>
             </w:r>
             <w:r>
-              <w:t xml:space="preserve"> zoals Gene, Protein, Entrez, etc.</w:t>
+              <w:t xml:space="preserve"> zoals Gene, </w:t>
+            </w:r>
+            <w:proofErr w:type="spellStart"/>
+            <w:r>
+              <w:t>Protein</w:t>
+            </w:r>
+            <w:proofErr w:type="spellEnd"/>
+            <w:r>
+              <w:t xml:space="preserve">, </w:t>
+            </w:r>
+            <w:proofErr w:type="spellStart"/>
+            <w:r>
+              <w:t>Entrez</w:t>
+            </w:r>
+            <w:proofErr w:type="spellEnd"/>
+            <w:r>
+              <w:t>, etc.</w:t>
             </w:r>
           </w:p>
         </w:tc>
@@ -8301,14 +9112,16 @@
             <w:tcW w:w="6803" w:type="dxa"/>
           </w:tcPr>
           <w:p>
-            <w:r>
-              <w:t>Graphical User I</w:t>
-            </w:r>
-            <w:r>
-              <w:t xml:space="preserve">nterface, de interface waarmee de gebruiker direct interactie vertoont door </w:t>
-            </w:r>
-            <w:r>
-              <w:t>bijvoorbeeld het klikken op knoppen.</w:t>
+            <w:proofErr w:type="spellStart"/>
+            <w:r>
+              <w:t>Graphical</w:t>
+            </w:r>
+            <w:proofErr w:type="spellEnd"/>
+            <w:r>
+              <w:t xml:space="preserve"> User I</w:t>
+            </w:r>
+            <w:r>
+              <w:t>nterface, de interface waarmee de gebruiker direct interactie vertoont door bijvoorbeeld het klikken op knoppen.</w:t>
             </w:r>
           </w:p>
         </w:tc>
@@ -8319,9 +9132,11 @@
             <w:tcW w:w="2547" w:type="dxa"/>
           </w:tcPr>
           <w:p>
+            <w:proofErr w:type="spellStart"/>
             <w:r>
               <w:t>PubMed</w:t>
             </w:r>
+            <w:proofErr w:type="spellEnd"/>
           </w:p>
         </w:tc>
         <w:tc>
@@ -8363,8 +9178,13 @@
             <w:tcW w:w="6803" w:type="dxa"/>
           </w:tcPr>
           <w:p>
-            <w:r>
-              <w:t>Cascading S</w:t>
+            <w:proofErr w:type="spellStart"/>
+            <w:r>
+              <w:t>Cascading</w:t>
+            </w:r>
+            <w:proofErr w:type="spellEnd"/>
+            <w:r>
+              <w:t xml:space="preserve"> S</w:t>
             </w:r>
             <w:r>
               <w:t>tyle Sheets</w:t>
@@ -8413,11 +9233,21 @@
             <w:tcW w:w="6803" w:type="dxa"/>
           </w:tcPr>
           <w:p>
-            <w:r>
-              <w:t>JavaScript is een scripttaal om webpagina's interactief te maken</w:t>
-            </w:r>
-            <w:r>
-              <w:t xml:space="preserve">. In dit geval om het diagram aan de client zijde te kunne updaten. </w:t>
+            <w:proofErr w:type="spellStart"/>
+            <w:r>
+              <w:t>JavaScript</w:t>
+            </w:r>
+            <w:proofErr w:type="spellEnd"/>
+            <w:r>
+              <w:t xml:space="preserve"> is een scripttaal om webpagina's interactief te maken. In dit geval om het diagram aan de </w:t>
+            </w:r>
+            <w:proofErr w:type="spellStart"/>
+            <w:r>
+              <w:t>client</w:t>
+            </w:r>
+            <w:proofErr w:type="spellEnd"/>
+            <w:r>
+              <w:t xml:space="preserve"> zijde te kunne updaten. </w:t>
             </w:r>
           </w:p>
         </w:tc>
@@ -8438,11 +9268,33 @@
             <w:tcW w:w="6803" w:type="dxa"/>
           </w:tcPr>
           <w:p>
+            <w:proofErr w:type="spellStart"/>
             <w:r>
               <w:rPr>
                 <w:rStyle w:val="tgc"/>
               </w:rPr>
-              <w:t>HyperText Markup Language</w:t>
+              <w:t>HyperText</w:t>
+            </w:r>
+            <w:proofErr w:type="spellEnd"/>
+            <w:r>
+              <w:rPr>
+                <w:rStyle w:val="tgc"/>
+              </w:rPr>
+              <w:t xml:space="preserve"> </w:t>
+            </w:r>
+            <w:proofErr w:type="spellStart"/>
+            <w:r>
+              <w:rPr>
+                <w:rStyle w:val="tgc"/>
+              </w:rPr>
+              <w:t>Markup</w:t>
+            </w:r>
+            <w:proofErr w:type="spellEnd"/>
+            <w:r>
+              <w:rPr>
+                <w:rStyle w:val="tgc"/>
+              </w:rPr>
+              <w:t xml:space="preserve"> Language</w:t>
             </w:r>
             <w:r>
               <w:t>, o</w:t>
@@ -8509,9 +9361,11 @@
             <w:tcW w:w="2547" w:type="dxa"/>
           </w:tcPr>
           <w:p>
+            <w:proofErr w:type="spellStart"/>
             <w:r>
               <w:t>Sunburst</w:t>
             </w:r>
+            <w:proofErr w:type="spellEnd"/>
           </w:p>
         </w:tc>
         <w:tc>
@@ -8598,19 +9452,11 @@
           </w:tcPr>
           <w:p>
             <w:r>
-              <w:t>E</w:t>
-            </w:r>
-            <w:r>
-              <w:t>en bestandje dat door een website op je computer wordt geplaatst als je die site bezoekt</w:t>
-            </w:r>
-            <w:r>
-              <w:t>. In dit geval zou het nuttig zij</w:t>
+              <w:t>Een bestandje dat door een website op je computer wordt geplaatst als je die site bezoekt. In dit geval zou het nuttig zij</w:t>
             </w:r>
             <w:r>
               <w:t>n</w:t>
             </w:r>
-            <w:bookmarkStart w:id="31" w:name="_GoBack"/>
-            <w:bookmarkEnd w:id="31"/>
             <w:r>
               <w:t xml:space="preserve"> om inloggegevens te onthouden. </w:t>
             </w:r>
@@ -8642,12 +9488,12 @@
       <w:pPr>
         <w:pStyle w:val="Heading1"/>
       </w:pPr>
-      <w:bookmarkStart w:id="32" w:name="_Toc482303127"/>
+      <w:bookmarkStart w:id="34" w:name="_Toc482367703"/>
       <w:r>
         <w:lastRenderedPageBreak/>
         <w:t>Bronvermelding</w:t>
       </w:r>
-      <w:bookmarkEnd w:id="32"/>
+      <w:bookmarkEnd w:id="34"/>
     </w:p>
     <w:p>
       <w:pPr>
@@ -8661,16 +9507,24 @@
         <w:rPr>
           <w:i/>
         </w:rPr>
-        <w:t>Praktisch UML, Jos Warmer &amp; Anneke Kleppe, Vijfde editie</w:t>
-      </w:r>
-      <w:r>
-        <w:t>.</w:t>
-      </w:r>
-      <w:r>
-        <w:t xml:space="preserve"> (juni 2011)</w:t>
-      </w:r>
-      <w:r>
-        <w:t xml:space="preserve"> </w:t>
+        <w:t xml:space="preserve">Praktisch UML, Jos Warmer &amp; Anneke </w:t>
+      </w:r>
+      <w:proofErr w:type="spellStart"/>
+      <w:r>
+        <w:rPr>
+          <w:i/>
+        </w:rPr>
+        <w:t>Kleppe</w:t>
+      </w:r>
+      <w:proofErr w:type="spellEnd"/>
+      <w:r>
+        <w:rPr>
+          <w:i/>
+        </w:rPr>
+        <w:t>, Vijfde editie</w:t>
+      </w:r>
+      <w:r>
+        <w:t xml:space="preserve">. (juni 2011) </w:t>
       </w:r>
     </w:p>
     <w:p/>
@@ -8742,7 +9596,7 @@
           <w:rPr>
             <w:noProof/>
           </w:rPr>
-          <w:t>2</w:t>
+          <w:t>15</w:t>
         </w:r>
         <w:r>
           <w:fldChar w:fldCharType="end"/>
@@ -8863,8 +9717,13 @@
     <w:r>
       <w:t xml:space="preserve">Analyse </w:t>
     </w:r>
+    <w:proofErr w:type="spellStart"/>
     <w:r>
-      <w:t>CoTexThen,</w:t>
+      <w:t>CoTexThen</w:t>
+    </w:r>
+    <w:proofErr w:type="spellEnd"/>
+    <w:r>
+      <w:t>,</w:t>
     </w:r>
     <w:r>
       <w:t xml:space="preserve"> </w:t>
@@ -8893,7 +9752,120 @@
 
 <file path=word/numbering.xml><?xml version="1.0" encoding="utf-8"?>
 <w:numbering xmlns:wpc="http://schemas.microsoft.com/office/word/2010/wordprocessingCanvas" xmlns:mc="http://schemas.openxmlformats.org/markup-compatibility/2006" xmlns:o="urn:schemas-microsoft-com:office:office" xmlns:r="http://schemas.openxmlformats.org/officeDocument/2006/relationships" xmlns:m="http://schemas.openxmlformats.org/officeDocument/2006/math" xmlns:v="urn:schemas-microsoft-com:vml" xmlns:wp14="http://schemas.microsoft.com/office/word/2010/wordprocessingDrawing" xmlns:wp="http://schemas.openxmlformats.org/drawingml/2006/wordprocessingDrawing" xmlns:w10="urn:schemas-microsoft-com:office:word" xmlns:w="http://schemas.openxmlformats.org/wordprocessingml/2006/main" xmlns:w14="http://schemas.microsoft.com/office/word/2010/wordml" xmlns:w15="http://schemas.microsoft.com/office/word/2012/wordml" xmlns:wpg="http://schemas.microsoft.com/office/word/2010/wordprocessingGroup" xmlns:wpi="http://schemas.microsoft.com/office/word/2010/wordprocessingInk" xmlns:wne="http://schemas.microsoft.com/office/word/2006/wordml" xmlns:wps="http://schemas.microsoft.com/office/word/2010/wordprocessingShape" mc:Ignorable="w14 w15 wp14">
-  <w:abstractNum w:abstractNumId="0" w15:restartNumberingAfterBreak="0">
+  <w:abstractNum w:abstractNumId="0">
+    <w:nsid w:val="0271681E"/>
+    <w:multiLevelType w:val="hybridMultilevel"/>
+    <w:tmpl w:val="2B969112"/>
+    <w:lvl w:ilvl="0" w:tplc="04130001">
+      <w:start w:val="1"/>
+      <w:numFmt w:val="bullet"/>
+      <w:lvlText w:val=""/>
+      <w:lvlJc w:val="left"/>
+      <w:pPr>
+        <w:ind w:left="720" w:hanging="360"/>
+      </w:pPr>
+      <w:rPr>
+        <w:rFonts w:ascii="Symbol" w:hAnsi="Symbol" w:hint="default"/>
+      </w:rPr>
+    </w:lvl>
+    <w:lvl w:ilvl="1" w:tplc="04130003" w:tentative="1">
+      <w:start w:val="1"/>
+      <w:numFmt w:val="bullet"/>
+      <w:lvlText w:val="o"/>
+      <w:lvlJc w:val="left"/>
+      <w:pPr>
+        <w:ind w:left="1440" w:hanging="360"/>
+      </w:pPr>
+      <w:rPr>
+        <w:rFonts w:ascii="Courier New" w:hAnsi="Courier New" w:cs="Courier New" w:hint="default"/>
+      </w:rPr>
+    </w:lvl>
+    <w:lvl w:ilvl="2" w:tplc="04130005" w:tentative="1">
+      <w:start w:val="1"/>
+      <w:numFmt w:val="bullet"/>
+      <w:lvlText w:val=""/>
+      <w:lvlJc w:val="left"/>
+      <w:pPr>
+        <w:ind w:left="2160" w:hanging="360"/>
+      </w:pPr>
+      <w:rPr>
+        <w:rFonts w:ascii="Wingdings" w:hAnsi="Wingdings" w:hint="default"/>
+      </w:rPr>
+    </w:lvl>
+    <w:lvl w:ilvl="3" w:tplc="04130001" w:tentative="1">
+      <w:start w:val="1"/>
+      <w:numFmt w:val="bullet"/>
+      <w:lvlText w:val=""/>
+      <w:lvlJc w:val="left"/>
+      <w:pPr>
+        <w:ind w:left="2880" w:hanging="360"/>
+      </w:pPr>
+      <w:rPr>
+        <w:rFonts w:ascii="Symbol" w:hAnsi="Symbol" w:hint="default"/>
+      </w:rPr>
+    </w:lvl>
+    <w:lvl w:ilvl="4" w:tplc="04130003" w:tentative="1">
+      <w:start w:val="1"/>
+      <w:numFmt w:val="bullet"/>
+      <w:lvlText w:val="o"/>
+      <w:lvlJc w:val="left"/>
+      <w:pPr>
+        <w:ind w:left="3600" w:hanging="360"/>
+      </w:pPr>
+      <w:rPr>
+        <w:rFonts w:ascii="Courier New" w:hAnsi="Courier New" w:cs="Courier New" w:hint="default"/>
+      </w:rPr>
+    </w:lvl>
+    <w:lvl w:ilvl="5" w:tplc="04130005" w:tentative="1">
+      <w:start w:val="1"/>
+      <w:numFmt w:val="bullet"/>
+      <w:lvlText w:val=""/>
+      <w:lvlJc w:val="left"/>
+      <w:pPr>
+        <w:ind w:left="4320" w:hanging="360"/>
+      </w:pPr>
+      <w:rPr>
+        <w:rFonts w:ascii="Wingdings" w:hAnsi="Wingdings" w:hint="default"/>
+      </w:rPr>
+    </w:lvl>
+    <w:lvl w:ilvl="6" w:tplc="04130001" w:tentative="1">
+      <w:start w:val="1"/>
+      <w:numFmt w:val="bullet"/>
+      <w:lvlText w:val=""/>
+      <w:lvlJc w:val="left"/>
+      <w:pPr>
+        <w:ind w:left="5040" w:hanging="360"/>
+      </w:pPr>
+      <w:rPr>
+        <w:rFonts w:ascii="Symbol" w:hAnsi="Symbol" w:hint="default"/>
+      </w:rPr>
+    </w:lvl>
+    <w:lvl w:ilvl="7" w:tplc="04130003" w:tentative="1">
+      <w:start w:val="1"/>
+      <w:numFmt w:val="bullet"/>
+      <w:lvlText w:val="o"/>
+      <w:lvlJc w:val="left"/>
+      <w:pPr>
+        <w:ind w:left="5760" w:hanging="360"/>
+      </w:pPr>
+      <w:rPr>
+        <w:rFonts w:ascii="Courier New" w:hAnsi="Courier New" w:cs="Courier New" w:hint="default"/>
+      </w:rPr>
+    </w:lvl>
+    <w:lvl w:ilvl="8" w:tplc="04130005" w:tentative="1">
+      <w:start w:val="1"/>
+      <w:numFmt w:val="bullet"/>
+      <w:lvlText w:val=""/>
+      <w:lvlJc w:val="left"/>
+      <w:pPr>
+        <w:ind w:left="6480" w:hanging="360"/>
+      </w:pPr>
+      <w:rPr>
+        <w:rFonts w:ascii="Wingdings" w:hAnsi="Wingdings" w:hint="default"/>
+      </w:rPr>
+    </w:lvl>
+  </w:abstractNum>
+  <w:abstractNum w:abstractNumId="1">
     <w:nsid w:val="072B35F5"/>
     <w:multiLevelType w:val="hybridMultilevel"/>
     <w:tmpl w:val="1A8CC39A"/>
@@ -8982,7 +9954,7 @@
       </w:pPr>
     </w:lvl>
   </w:abstractNum>
-  <w:abstractNum w:abstractNumId="1" w15:restartNumberingAfterBreak="0">
+  <w:abstractNum w:abstractNumId="2">
     <w:nsid w:val="0ED073A5"/>
     <w:multiLevelType w:val="hybridMultilevel"/>
     <w:tmpl w:val="798A3CFC"/>
@@ -9071,10 +10043,10 @@
       </w:pPr>
     </w:lvl>
   </w:abstractNum>
-  <w:abstractNum w:abstractNumId="2" w15:restartNumberingAfterBreak="0">
+  <w:abstractNum w:abstractNumId="3">
     <w:nsid w:val="1A683E7A"/>
     <w:multiLevelType w:val="hybridMultilevel"/>
-    <w:tmpl w:val="FF2610C6"/>
+    <w:tmpl w:val="219CE018"/>
     <w:lvl w:ilvl="0" w:tplc="04130001">
       <w:start w:val="1"/>
       <w:numFmt w:val="bullet"/>
@@ -9184,7 +10156,7 @@
       </w:rPr>
     </w:lvl>
   </w:abstractNum>
-  <w:abstractNum w:abstractNumId="3" w15:restartNumberingAfterBreak="0">
+  <w:abstractNum w:abstractNumId="4">
     <w:nsid w:val="353E5A58"/>
     <w:multiLevelType w:val="hybridMultilevel"/>
     <w:tmpl w:val="6A525F90"/>
@@ -9270,7 +10242,7 @@
       </w:pPr>
     </w:lvl>
   </w:abstractNum>
-  <w:abstractNum w:abstractNumId="4" w15:restartNumberingAfterBreak="0">
+  <w:abstractNum w:abstractNumId="5">
     <w:nsid w:val="433B0133"/>
     <w:multiLevelType w:val="hybridMultilevel"/>
     <w:tmpl w:val="62F6FE1A"/>
@@ -9359,7 +10331,7 @@
       </w:pPr>
     </w:lvl>
   </w:abstractNum>
-  <w:abstractNum w:abstractNumId="5" w15:restartNumberingAfterBreak="0">
+  <w:abstractNum w:abstractNumId="6">
     <w:nsid w:val="484F4748"/>
     <w:multiLevelType w:val="hybridMultilevel"/>
     <w:tmpl w:val="95B0F28A"/>
@@ -9448,7 +10420,7 @@
       </w:pPr>
     </w:lvl>
   </w:abstractNum>
-  <w:abstractNum w:abstractNumId="6" w15:restartNumberingAfterBreak="0">
+  <w:abstractNum w:abstractNumId="7">
     <w:nsid w:val="53227F7F"/>
     <w:multiLevelType w:val="hybridMultilevel"/>
     <w:tmpl w:val="E7347236"/>
@@ -9537,7 +10509,7 @@
       </w:pPr>
     </w:lvl>
   </w:abstractNum>
-  <w:abstractNum w:abstractNumId="7" w15:restartNumberingAfterBreak="0">
+  <w:abstractNum w:abstractNumId="8">
     <w:nsid w:val="5CE63365"/>
     <w:multiLevelType w:val="hybridMultilevel"/>
     <w:tmpl w:val="9402BC14"/>
@@ -9626,7 +10598,7 @@
       </w:pPr>
     </w:lvl>
   </w:abstractNum>
-  <w:abstractNum w:abstractNumId="8" w15:restartNumberingAfterBreak="0">
+  <w:abstractNum w:abstractNumId="9">
     <w:nsid w:val="67185056"/>
     <w:multiLevelType w:val="hybridMultilevel"/>
     <w:tmpl w:val="86E80D62"/>
@@ -9740,31 +10712,34 @@
     </w:lvl>
   </w:abstractNum>
   <w:num w:numId="1">
+    <w:abstractNumId w:val="7"/>
+  </w:num>
+  <w:num w:numId="2">
     <w:abstractNumId w:val="6"/>
   </w:num>
-  <w:num w:numId="2">
+  <w:num w:numId="3">
+    <w:abstractNumId w:val="4"/>
+  </w:num>
+  <w:num w:numId="4">
     <w:abstractNumId w:val="5"/>
   </w:num>
-  <w:num w:numId="3">
+  <w:num w:numId="5">
+    <w:abstractNumId w:val="8"/>
+  </w:num>
+  <w:num w:numId="6">
+    <w:abstractNumId w:val="9"/>
+  </w:num>
+  <w:num w:numId="7">
     <w:abstractNumId w:val="3"/>
   </w:num>
-  <w:num w:numId="4">
-    <w:abstractNumId w:val="4"/>
+  <w:num w:numId="8">
+    <w:abstractNumId w:val="1"/>
   </w:num>
-  <w:num w:numId="5">
-    <w:abstractNumId w:val="7"/>
-  </w:num>
-  <w:num w:numId="6">
-    <w:abstractNumId w:val="8"/>
-  </w:num>
-  <w:num w:numId="7">
+  <w:num w:numId="9">
     <w:abstractNumId w:val="2"/>
   </w:num>
-  <w:num w:numId="8">
+  <w:num w:numId="10">
     <w:abstractNumId w:val="0"/>
-  </w:num>
-  <w:num w:numId="9">
-    <w:abstractNumId w:val="1"/>
   </w:num>
 </w:numbering>
 </file>
@@ -10234,7 +11209,6 @@
   <w:style w:type="character" w:default="1" w:styleId="DefaultParagraphFont">
     <w:name w:val="Default Paragraph Font"/>
     <w:uiPriority w:val="1"/>
-    <w:semiHidden/>
     <w:unhideWhenUsed/>
   </w:style>
   <w:style w:type="table" w:default="1" w:styleId="TableNormal">
@@ -10332,6 +11306,7 @@
       <w:spacing w:after="0" w:line="240" w:lineRule="auto"/>
     </w:pPr>
     <w:tblPr>
+      <w:tblInd w:w="0" w:type="dxa"/>
       <w:tblBorders>
         <w:top w:val="single" w:sz="4" w:space="0" w:color="auto"/>
         <w:left w:val="single" w:sz="4" w:space="0" w:color="auto"/>
@@ -10340,6 +11315,12 @@
         <w:insideH w:val="single" w:sz="4" w:space="0" w:color="auto"/>
         <w:insideV w:val="single" w:sz="4" w:space="0" w:color="auto"/>
       </w:tblBorders>
+      <w:tblCellMar>
+        <w:top w:w="0" w:type="dxa"/>
+        <w:left w:w="108" w:type="dxa"/>
+        <w:bottom w:w="0" w:type="dxa"/>
+        <w:right w:w="108" w:type="dxa"/>
+      </w:tblCellMar>
     </w:tblPr>
   </w:style>
   <w:style w:type="paragraph" w:styleId="Header">
@@ -10511,7 +11492,6 @@
     <w:basedOn w:val="Normal"/>
     <w:next w:val="Normal"/>
     <w:uiPriority w:val="35"/>
-    <w:semiHidden/>
     <w:unhideWhenUsed/>
     <w:qFormat/>
     <w:rsid w:val="00B63BAF"/>
@@ -10800,7 +11780,7 @@
 </file>
 
 <file path=customXml/itemProps1.xml><?xml version="1.0" encoding="utf-8"?>
-<ds:datastoreItem xmlns:ds="http://schemas.openxmlformats.org/officeDocument/2006/customXml" ds:itemID="{E4726EE1-59B3-4EA5-86AB-2D65D6A30FFD}">
+<ds:datastoreItem xmlns:ds="http://schemas.openxmlformats.org/officeDocument/2006/customXml" ds:itemID="{02306525-76A6-4D6F-A990-426DBB1DE069}">
   <ds:schemaRefs>
     <ds:schemaRef ds:uri="http://schemas.openxmlformats.org/officeDocument/2006/bibliography"/>
   </ds:schemaRefs>

</xml_diff>